<commit_message>
Update report of the lab 1
</commit_message>
<xml_diff>
--- a/mpsis/reportLab1.docx
+++ b/mpsis/reportLab1.docx
@@ -123,7 +123,6 @@
         <w:rPr>
           <w:sz w:val="28"/>
           <w:szCs w:val="28"/>
-          <w:lang w:val="en-US"/>
         </w:rPr>
       </w:pPr>
       <w:r>
@@ -144,7 +143,6 @@
         <w:rPr>
           <w:sz w:val="28"/>
           <w:szCs w:val="28"/>
-          <w:lang w:val="en-US"/>
         </w:rPr>
         <w:t>1</w:t>
       </w:r>
@@ -288,7 +286,14 @@
           <w:sz w:val="28"/>
           <w:szCs w:val="28"/>
         </w:rPr>
-        <w:t>350431</w:t>
+        <w:t>3505</w:t>
+      </w:r>
+      <w:r>
+        <w:rPr>
+          <w:sz w:val="28"/>
+          <w:szCs w:val="28"/>
+        </w:rPr>
+        <w:t>31</w:t>
       </w:r>
       <w:r>
         <w:rPr>
@@ -520,7 +525,7 @@
           <w:sz w:val="28"/>
           <w:szCs w:val="28"/>
         </w:rPr>
-        <w:t>10</w:t>
+        <w:t>18</w:t>
       </w:r>
     </w:p>
     <w:p>
@@ -834,14 +839,7 @@
           <w:sz w:val="28"/>
           <w:szCs w:val="28"/>
         </w:rPr>
-        <w:t>При переходе в состояние «выключено» программа должна перестать реагировать на кнопку S1, а светодиоды должны погаснуть.</w:t>
-      </w:r>
-      <w:r>
-        <w:rPr>
-          <w:sz w:val="28"/>
-          <w:szCs w:val="28"/>
-        </w:rPr>
-        <w:t xml:space="preserve"> </w:t>
+        <w:t xml:space="preserve">При переходе в состояние «выключено» программа должна перестать реагировать на кнопку S1, а светодиоды должны погаснуть. </w:t>
       </w:r>
     </w:p>
     <w:p>
@@ -869,14 +867,7 @@
           <w:sz w:val="28"/>
           <w:szCs w:val="28"/>
         </w:rPr>
-        <w:t>При переходе в состояние «включено» разрешается работа кнопки S1, а светодиоды должны зажечься и гореть непрерывно.</w:t>
-      </w:r>
-      <w:r>
-        <w:rPr>
-          <w:sz w:val="28"/>
-          <w:szCs w:val="28"/>
-        </w:rPr>
-        <w:t xml:space="preserve"> </w:t>
+        <w:t xml:space="preserve">При переходе в состояние «включено» разрешается работа кнопки S1, а светодиоды должны зажечься и гореть непрерывно. </w:t>
       </w:r>
     </w:p>
     <w:p>
@@ -1455,11 +1446,37 @@
       <w:pPr>
         <w:ind w:left="360"/>
         <w:jc w:val="center"/>
-      </w:pPr>
-      <w:r>
-        <w:t xml:space="preserve">Рис. 1. </w:t>
-      </w:r>
-      <w:r>
+        <w:rPr>
+          <w:sz w:val="28"/>
+          <w:szCs w:val="28"/>
+        </w:rPr>
+      </w:pPr>
+      <w:r>
+        <w:rPr>
+          <w:sz w:val="28"/>
+          <w:szCs w:val="28"/>
+        </w:rPr>
+        <w:t>Рис</w:t>
+      </w:r>
+      <w:r>
+        <w:rPr>
+          <w:sz w:val="28"/>
+          <w:szCs w:val="28"/>
+        </w:rPr>
+        <w:t>унок</w:t>
+      </w:r>
+      <w:r>
+        <w:rPr>
+          <w:sz w:val="28"/>
+          <w:szCs w:val="28"/>
+        </w:rPr>
+        <w:t xml:space="preserve"> 1. </w:t>
+      </w:r>
+      <w:r>
+        <w:rPr>
+          <w:sz w:val="28"/>
+          <w:szCs w:val="28"/>
+        </w:rPr>
         <w:t>Подключение пользовательских кнопок и светодиодов</w:t>
       </w:r>
     </w:p>
@@ -1711,22 +1728,25 @@
         <w:jc w:val="center"/>
         <w:rPr>
           <w:b w:val="0"/>
+          <w:sz w:val="28"/>
           <w:szCs w:val="28"/>
         </w:rPr>
       </w:pPr>
       <w:r>
         <w:rPr>
           <w:b w:val="0"/>
-          <w:szCs w:val="28"/>
-        </w:rPr>
-        <w:t xml:space="preserve">Рис. 2. </w:t>
+          <w:sz w:val="28"/>
+          <w:szCs w:val="28"/>
+        </w:rPr>
+        <w:t>Рисунок</w:t>
       </w:r>
       <w:r>
         <w:rPr>
           <w:b w:val="0"/>
-          <w:szCs w:val="28"/>
-        </w:rPr>
-        <w:t>Организация входа-выхода с триггером Шмидта на примере порта 1</w:t>
+          <w:sz w:val="28"/>
+          <w:szCs w:val="28"/>
+        </w:rPr>
+        <w:t xml:space="preserve"> 2. Организация входа-выхода с триггером Шмидта на примере порта 1</w:t>
       </w:r>
     </w:p>
     <w:p>
@@ -1764,10 +1784,31 @@
         </w:rPr>
         <w:br/>
       </w:r>
-      <w:r>
-        <w:rPr>
-          <w:sz w:val="28"/>
-        </w:rPr>
+    </w:p>
+    <w:p>
+      <w:pPr>
+        <w:rPr>
+          <w:rFonts w:cs="Arial"/>
+          <w:szCs w:val="26"/>
+        </w:rPr>
+      </w:pPr>
+      <w:r>
+        <w:br w:type="page"/>
+      </w:r>
+    </w:p>
+    <w:p>
+      <w:pPr>
+        <w:pStyle w:val="3"/>
+        <w:jc w:val="center"/>
+        <w:rPr>
+          <w:sz w:val="28"/>
+        </w:rPr>
+      </w:pPr>
+      <w:r>
+        <w:rPr>
+          <w:sz w:val="28"/>
+        </w:rPr>
+        <w:lastRenderedPageBreak/>
         <w:t>Алгоритм решения задачи</w:t>
       </w:r>
     </w:p>
@@ -1905,63 +1946,24 @@
     </w:p>
     <w:p>
       <w:pPr>
-        <w:ind w:left="1584" w:firstLine="0"/>
-        <w:rPr>
-          <w:sz w:val="28"/>
-          <w:szCs w:val="28"/>
-        </w:rPr>
-      </w:pPr>
-    </w:p>
-    <w:p>
-      <w:pPr>
-        <w:ind w:left="1584" w:firstLine="0"/>
-        <w:rPr>
-          <w:sz w:val="28"/>
-          <w:szCs w:val="28"/>
-          <w:lang w:val="en-US"/>
-        </w:rPr>
-      </w:pPr>
-    </w:p>
-    <w:p>
-      <w:pPr>
-        <w:ind w:left="1584" w:firstLine="0"/>
-        <w:rPr>
-          <w:sz w:val="28"/>
-          <w:szCs w:val="28"/>
-          <w:lang w:val="en-US"/>
-        </w:rPr>
-      </w:pPr>
-    </w:p>
-    <w:p>
-      <w:pPr>
-        <w:ind w:left="1584" w:firstLine="0"/>
-        <w:rPr>
-          <w:sz w:val="28"/>
-          <w:szCs w:val="28"/>
-        </w:rPr>
-      </w:pPr>
-    </w:p>
-    <w:p>
-      <w:pPr>
-        <w:rPr>
-          <w:sz w:val="28"/>
-          <w:szCs w:val="28"/>
-        </w:rPr>
-      </w:pPr>
-    </w:p>
-    <w:p>
-      <w:pPr>
-        <w:rPr>
-          <w:sz w:val="28"/>
-          <w:szCs w:val="28"/>
-        </w:rPr>
-      </w:pPr>
-      <w:r>
-        <w:rPr>
-          <w:sz w:val="28"/>
-          <w:szCs w:val="28"/>
-        </w:rPr>
-        <w:lastRenderedPageBreak/>
+        <w:rPr>
+          <w:sz w:val="28"/>
+          <w:szCs w:val="28"/>
+        </w:rPr>
+      </w:pPr>
+    </w:p>
+    <w:p>
+      <w:pPr>
+        <w:rPr>
+          <w:sz w:val="28"/>
+          <w:szCs w:val="28"/>
+        </w:rPr>
+      </w:pPr>
+      <w:r>
+        <w:rPr>
+          <w:sz w:val="28"/>
+          <w:szCs w:val="28"/>
+        </w:rPr>
         <w:t>Обновление состояния кнопок производится следующим образом:</w:t>
       </w:r>
     </w:p>
@@ -2136,7 +2138,14 @@
           <w:sz w:val="28"/>
           <w:szCs w:val="28"/>
         </w:rPr>
-        <w:t>1, то</w:t>
+        <w:t>2</w:t>
+      </w:r>
+      <w:r>
+        <w:rPr>
+          <w:sz w:val="28"/>
+          <w:szCs w:val="28"/>
+        </w:rPr>
+        <w:t>, то</w:t>
       </w:r>
     </w:p>
     <w:p>
@@ -2292,7 +2301,14 @@
           <w:sz w:val="28"/>
           <w:szCs w:val="28"/>
         </w:rPr>
-        <w:t xml:space="preserve">2 </w:t>
+        <w:t>1</w:t>
+      </w:r>
+      <w:r>
+        <w:rPr>
+          <w:sz w:val="28"/>
+          <w:szCs w:val="28"/>
+        </w:rPr>
+        <w:t xml:space="preserve"> </w:t>
       </w:r>
       <w:r>
         <w:rPr>
@@ -2384,195 +2400,44 @@
     </w:p>
     <w:p>
       <w:pPr>
-        <w:rPr>
-          <w:sz w:val="28"/>
-          <w:szCs w:val="28"/>
-        </w:rPr>
-      </w:pPr>
-    </w:p>
-    <w:p>
-      <w:pPr>
-        <w:rPr>
-          <w:sz w:val="28"/>
-          <w:szCs w:val="28"/>
-        </w:rPr>
-      </w:pPr>
-      <w:r>
-        <w:rPr>
-          <w:sz w:val="28"/>
-          <w:szCs w:val="28"/>
-        </w:rPr>
-        <w:t>Обновление состояния светодиодов:</w:t>
-      </w:r>
-    </w:p>
-    <w:p>
-      <w:pPr>
-        <w:pStyle w:val="a3"/>
-        <w:numPr>
-          <w:ilvl w:val="0"/>
-          <w:numId w:val="8"/>
-        </w:numPr>
-        <w:rPr>
-          <w:sz w:val="28"/>
-          <w:szCs w:val="28"/>
-        </w:rPr>
-      </w:pPr>
-      <w:r>
-        <w:rPr>
-          <w:sz w:val="28"/>
-          <w:szCs w:val="28"/>
-        </w:rPr>
-        <w:t>Если работа устройства разрешена, и мигание включено, то</w:t>
-      </w:r>
-    </w:p>
-    <w:p>
-      <w:pPr>
-        <w:pStyle w:val="a3"/>
-        <w:numPr>
-          <w:ilvl w:val="1"/>
-          <w:numId w:val="9"/>
-        </w:numPr>
-        <w:rPr>
-          <w:sz w:val="28"/>
-          <w:szCs w:val="28"/>
-        </w:rPr>
-      </w:pPr>
-      <w:r>
-        <w:rPr>
-          <w:sz w:val="28"/>
-          <w:szCs w:val="28"/>
-        </w:rPr>
-        <w:t>Увеличить на 1 счётчик задержки мигания све</w:t>
-      </w:r>
-      <w:r>
-        <w:rPr>
-          <w:sz w:val="28"/>
-          <w:szCs w:val="28"/>
-        </w:rPr>
-        <w:t>т</w:t>
-      </w:r>
-      <w:r>
-        <w:rPr>
-          <w:sz w:val="28"/>
-          <w:szCs w:val="28"/>
-        </w:rPr>
-        <w:t>одиодов</w:t>
-      </w:r>
-    </w:p>
-    <w:p>
-      <w:pPr>
-        <w:pStyle w:val="a3"/>
-        <w:numPr>
-          <w:ilvl w:val="1"/>
-          <w:numId w:val="9"/>
-        </w:numPr>
-        <w:rPr>
-          <w:sz w:val="28"/>
-          <w:szCs w:val="28"/>
-        </w:rPr>
-      </w:pPr>
-      <w:r>
-        <w:rPr>
-          <w:sz w:val="28"/>
-          <w:szCs w:val="28"/>
-        </w:rPr>
-        <w:t xml:space="preserve">Если счётчик досчитал до заданного значения, то </w:t>
-      </w:r>
-    </w:p>
-    <w:p>
-      <w:pPr>
-        <w:pStyle w:val="a3"/>
-        <w:numPr>
-          <w:ilvl w:val="2"/>
-          <w:numId w:val="9"/>
-        </w:numPr>
-        <w:ind w:left="2977"/>
-        <w:rPr>
-          <w:sz w:val="28"/>
-          <w:szCs w:val="28"/>
-        </w:rPr>
-      </w:pPr>
-      <w:r>
-        <w:rPr>
-          <w:sz w:val="28"/>
-          <w:szCs w:val="28"/>
-        </w:rPr>
-        <w:t xml:space="preserve">Переключить состояние светодиодов </w:t>
-      </w:r>
-      <w:proofErr w:type="gramStart"/>
-      <w:r>
-        <w:rPr>
-          <w:sz w:val="28"/>
-          <w:szCs w:val="28"/>
-        </w:rPr>
-        <w:t>на</w:t>
-      </w:r>
-      <w:proofErr w:type="gramEnd"/>
-      <w:r>
-        <w:rPr>
-          <w:sz w:val="28"/>
-          <w:szCs w:val="28"/>
-        </w:rPr>
-        <w:t xml:space="preserve"> противоположное</w:t>
-      </w:r>
-    </w:p>
-    <w:p>
-      <w:pPr>
-        <w:pStyle w:val="a3"/>
-        <w:numPr>
-          <w:ilvl w:val="2"/>
-          <w:numId w:val="9"/>
-        </w:numPr>
-        <w:ind w:left="2977"/>
-        <w:rPr>
-          <w:sz w:val="28"/>
-          <w:szCs w:val="28"/>
-        </w:rPr>
-      </w:pPr>
-      <w:r>
-        <w:rPr>
-          <w:sz w:val="28"/>
-          <w:szCs w:val="28"/>
-        </w:rPr>
-        <w:t>Обнулить счётчик задержки мигания.</w:t>
-      </w:r>
-    </w:p>
-    <w:p/>
-    <w:p/>
-    <w:p/>
+        <w:spacing w:line="240" w:lineRule="auto"/>
+        <w:ind w:firstLine="0"/>
+        <w:jc w:val="left"/>
+        <w:rPr>
+          <w:rFonts w:cs="Arial"/>
+          <w:b/>
+          <w:bCs/>
+          <w:sz w:val="28"/>
+          <w:szCs w:val="26"/>
+        </w:rPr>
+      </w:pPr>
+    </w:p>
+    <w:p>
+      <w:pPr>
+        <w:spacing w:line="240" w:lineRule="auto"/>
+        <w:ind w:firstLine="0"/>
+        <w:jc w:val="left"/>
+        <w:rPr>
+          <w:rFonts w:cs="Arial"/>
+          <w:b/>
+          <w:bCs/>
+          <w:sz w:val="28"/>
+          <w:szCs w:val="26"/>
+        </w:rPr>
+      </w:pPr>
+      <w:r>
+        <w:rPr>
+          <w:sz w:val="28"/>
+        </w:rPr>
+        <w:br w:type="page"/>
+      </w:r>
+    </w:p>
     <w:p>
       <w:pPr>
         <w:pStyle w:val="3"/>
         <w:jc w:val="center"/>
         <w:rPr>
           <w:sz w:val="28"/>
-          <w:lang w:val="en-US"/>
-        </w:rPr>
-      </w:pPr>
-    </w:p>
-    <w:p>
-      <w:pPr>
-        <w:rPr>
-          <w:lang w:val="en-US"/>
-        </w:rPr>
-      </w:pPr>
-    </w:p>
-    <w:p>
-      <w:pPr>
-        <w:pStyle w:val="3"/>
-        <w:ind w:firstLine="0"/>
-        <w:rPr>
-          <w:sz w:val="28"/>
-        </w:rPr>
-      </w:pPr>
-    </w:p>
-    <w:p/>
-    <w:p>
-      <w:pPr>
-        <w:pStyle w:val="3"/>
-        <w:jc w:val="center"/>
-        <w:rPr>
-          <w:sz w:val="28"/>
         </w:rPr>
       </w:pPr>
       <w:r>
@@ -3049,7 +2914,7 @@
           <w:szCs w:val="20"/>
           <w:lang w:val="en-US"/>
         </w:rPr>
-        <w:t xml:space="preserve"> int buttonS1;                // </w:t>
+        <w:t xml:space="preserve"> </w:t>
       </w:r>
       <w:proofErr w:type="spellStart"/>
       <w:r>
@@ -3057,6 +2922,26 @@
           <w:rFonts w:ascii="Courier New" w:hAnsi="Courier New" w:cs="Courier New"/>
           <w:sz w:val="20"/>
           <w:szCs w:val="20"/>
+          <w:lang w:val="en-US"/>
+        </w:rPr>
+        <w:t>int</w:t>
+      </w:r>
+      <w:proofErr w:type="spellEnd"/>
+      <w:r>
+        <w:rPr>
+          <w:rFonts w:ascii="Courier New" w:hAnsi="Courier New" w:cs="Courier New"/>
+          <w:sz w:val="20"/>
+          <w:szCs w:val="20"/>
+          <w:lang w:val="en-US"/>
+        </w:rPr>
+        <w:t xml:space="preserve"> buttonS1;                // </w:t>
+      </w:r>
+      <w:proofErr w:type="spellStart"/>
+      <w:r>
+        <w:rPr>
+          <w:rFonts w:ascii="Courier New" w:hAnsi="Courier New" w:cs="Courier New"/>
+          <w:sz w:val="20"/>
+          <w:szCs w:val="20"/>
         </w:rPr>
         <w:t>состоние</w:t>
       </w:r>
@@ -4236,36 +4121,83 @@
           <w:rFonts w:ascii="Courier New" w:hAnsi="Courier New" w:cs="Courier New"/>
           <w:sz w:val="20"/>
           <w:szCs w:val="20"/>
-        </w:rPr>
-      </w:pPr>
-      <w:r>
-        <w:rPr>
-          <w:rFonts w:ascii="Courier New" w:hAnsi="Courier New" w:cs="Courier New"/>
-          <w:sz w:val="20"/>
-          <w:szCs w:val="20"/>
+          <w:lang w:val="en-US"/>
+        </w:rPr>
+      </w:pPr>
+      <w:r>
+        <w:rPr>
+          <w:rFonts w:ascii="Courier New" w:hAnsi="Courier New" w:cs="Courier New"/>
+          <w:sz w:val="20"/>
+          <w:szCs w:val="20"/>
+          <w:lang w:val="en-US"/>
         </w:rPr>
         <w:lastRenderedPageBreak/>
-        <w:t>// Включение диодов</w:t>
-      </w:r>
-    </w:p>
-    <w:p>
-      <w:pPr>
-        <w:spacing w:line="240" w:lineRule="auto"/>
-        <w:rPr>
-          <w:rFonts w:ascii="Courier New" w:hAnsi="Courier New" w:cs="Courier New"/>
-          <w:sz w:val="20"/>
-          <w:szCs w:val="20"/>
-          <w:lang w:val="en-US"/>
-        </w:rPr>
-      </w:pPr>
-      <w:r>
-        <w:rPr>
-          <w:rFonts w:ascii="Courier New" w:hAnsi="Courier New" w:cs="Courier New"/>
-          <w:sz w:val="20"/>
-          <w:szCs w:val="20"/>
-          <w:lang w:val="en-US"/>
-        </w:rPr>
-        <w:t>static void TurnLedsOn()</w:t>
+        <w:t xml:space="preserve">// </w:t>
+      </w:r>
+      <w:r>
+        <w:rPr>
+          <w:rFonts w:ascii="Courier New" w:hAnsi="Courier New" w:cs="Courier New"/>
+          <w:sz w:val="20"/>
+          <w:szCs w:val="20"/>
+        </w:rPr>
+        <w:t>Включение</w:t>
+      </w:r>
+      <w:r>
+        <w:rPr>
+          <w:rFonts w:ascii="Courier New" w:hAnsi="Courier New" w:cs="Courier New"/>
+          <w:sz w:val="20"/>
+          <w:szCs w:val="20"/>
+          <w:lang w:val="en-US"/>
+        </w:rPr>
+        <w:t xml:space="preserve"> </w:t>
+      </w:r>
+      <w:r>
+        <w:rPr>
+          <w:rFonts w:ascii="Courier New" w:hAnsi="Courier New" w:cs="Courier New"/>
+          <w:sz w:val="20"/>
+          <w:szCs w:val="20"/>
+        </w:rPr>
+        <w:t>диодов</w:t>
+      </w:r>
+    </w:p>
+    <w:p>
+      <w:pPr>
+        <w:spacing w:line="240" w:lineRule="auto"/>
+        <w:rPr>
+          <w:rFonts w:ascii="Courier New" w:hAnsi="Courier New" w:cs="Courier New"/>
+          <w:sz w:val="20"/>
+          <w:szCs w:val="20"/>
+          <w:lang w:val="en-US"/>
+        </w:rPr>
+      </w:pPr>
+      <w:r>
+        <w:rPr>
+          <w:rFonts w:ascii="Courier New" w:hAnsi="Courier New" w:cs="Courier New"/>
+          <w:sz w:val="20"/>
+          <w:szCs w:val="20"/>
+          <w:lang w:val="en-US"/>
+        </w:rPr>
+        <w:t xml:space="preserve">static void </w:t>
+      </w:r>
+      <w:proofErr w:type="spellStart"/>
+      <w:r>
+        <w:rPr>
+          <w:rFonts w:ascii="Courier New" w:hAnsi="Courier New" w:cs="Courier New"/>
+          <w:sz w:val="20"/>
+          <w:szCs w:val="20"/>
+          <w:lang w:val="en-US"/>
+        </w:rPr>
+        <w:t>TurnLedsOn</w:t>
+      </w:r>
+      <w:proofErr w:type="spellEnd"/>
+      <w:r>
+        <w:rPr>
+          <w:rFonts w:ascii="Courier New" w:hAnsi="Courier New" w:cs="Courier New"/>
+          <w:sz w:val="20"/>
+          <w:szCs w:val="20"/>
+          <w:lang w:val="en-US"/>
+        </w:rPr>
+        <w:t>()</w:t>
       </w:r>
     </w:p>
     <w:p>
@@ -5110,6 +5042,7 @@
           <w:rFonts w:ascii="Courier New" w:hAnsi="Courier New" w:cs="Courier New"/>
           <w:sz w:val="20"/>
           <w:szCs w:val="20"/>
+          <w:lang w:val="en-US"/>
         </w:rPr>
       </w:pPr>
       <w:r>
@@ -5121,11 +5054,13 @@
         <w:t xml:space="preserve">    </w:t>
       </w:r>
       <w:proofErr w:type="spellStart"/>
-      <w:r>
-        <w:rPr>
-          <w:rFonts w:ascii="Courier New" w:hAnsi="Courier New" w:cs="Courier New"/>
-          <w:sz w:val="20"/>
-          <w:szCs w:val="20"/>
+      <w:proofErr w:type="gramStart"/>
+      <w:r>
+        <w:rPr>
+          <w:rFonts w:ascii="Courier New" w:hAnsi="Courier New" w:cs="Courier New"/>
+          <w:sz w:val="20"/>
+          <w:szCs w:val="20"/>
+          <w:lang w:val="en-US"/>
         </w:rPr>
         <w:t>InitButtons</w:t>
       </w:r>
@@ -5135,37 +5070,391 @@
           <w:rFonts w:ascii="Courier New" w:hAnsi="Courier New" w:cs="Courier New"/>
           <w:sz w:val="20"/>
           <w:szCs w:val="20"/>
-        </w:rPr>
-        <w:t>();</w:t>
-      </w:r>
-    </w:p>
-    <w:p>
-      <w:pPr>
-        <w:spacing w:line="240" w:lineRule="auto"/>
-        <w:rPr>
-          <w:rFonts w:ascii="Courier New" w:hAnsi="Courier New" w:cs="Courier New"/>
-          <w:sz w:val="20"/>
-          <w:szCs w:val="20"/>
-        </w:rPr>
-      </w:pPr>
-    </w:p>
-    <w:p>
-      <w:pPr>
-        <w:spacing w:line="240" w:lineRule="auto"/>
-        <w:rPr>
-          <w:rFonts w:ascii="Courier New" w:hAnsi="Courier New" w:cs="Courier New"/>
-          <w:sz w:val="20"/>
-          <w:szCs w:val="20"/>
-        </w:rPr>
-      </w:pPr>
-      <w:r>
-        <w:rPr>
-          <w:rFonts w:ascii="Courier New" w:hAnsi="Courier New" w:cs="Courier New"/>
-          <w:sz w:val="20"/>
-          <w:szCs w:val="20"/>
+          <w:lang w:val="en-US"/>
+        </w:rPr>
+        <w:t>(</w:t>
+      </w:r>
+      <w:proofErr w:type="gramEnd"/>
+      <w:r>
+        <w:rPr>
+          <w:rFonts w:ascii="Courier New" w:hAnsi="Courier New" w:cs="Courier New"/>
+          <w:sz w:val="20"/>
+          <w:szCs w:val="20"/>
+          <w:lang w:val="en-US"/>
+        </w:rPr>
+        <w:t>);</w:t>
+      </w:r>
+    </w:p>
+    <w:p>
+      <w:pPr>
+        <w:spacing w:line="240" w:lineRule="auto"/>
+        <w:rPr>
+          <w:rFonts w:ascii="Courier New" w:hAnsi="Courier New" w:cs="Courier New"/>
+          <w:sz w:val="20"/>
+          <w:szCs w:val="20"/>
+          <w:lang w:val="en-US"/>
+        </w:rPr>
+      </w:pPr>
+    </w:p>
+    <w:p>
+      <w:pPr>
+        <w:spacing w:line="240" w:lineRule="auto"/>
+        <w:rPr>
+          <w:rFonts w:ascii="Courier New" w:hAnsi="Courier New" w:cs="Courier New"/>
+          <w:sz w:val="20"/>
+          <w:szCs w:val="20"/>
+          <w:lang w:val="en-US"/>
+        </w:rPr>
+      </w:pPr>
+      <w:r>
+        <w:rPr>
+          <w:rFonts w:ascii="Courier New" w:hAnsi="Courier New" w:cs="Courier New"/>
+          <w:sz w:val="20"/>
+          <w:szCs w:val="20"/>
+          <w:lang w:val="en-US"/>
         </w:rPr>
         <w:t xml:space="preserve">    </w:t>
       </w:r>
+      <w:proofErr w:type="gramStart"/>
+      <w:r>
+        <w:rPr>
+          <w:rFonts w:ascii="Courier New" w:hAnsi="Courier New" w:cs="Courier New"/>
+          <w:sz w:val="20"/>
+          <w:szCs w:val="20"/>
+          <w:lang w:val="en-US"/>
+        </w:rPr>
+        <w:t>while</w:t>
+      </w:r>
+      <w:proofErr w:type="gramEnd"/>
+      <w:r>
+        <w:rPr>
+          <w:rFonts w:ascii="Courier New" w:hAnsi="Courier New" w:cs="Courier New"/>
+          <w:sz w:val="20"/>
+          <w:szCs w:val="20"/>
+          <w:lang w:val="en-US"/>
+        </w:rPr>
+        <w:t xml:space="preserve"> (1)</w:t>
+      </w:r>
+    </w:p>
+    <w:p>
+      <w:pPr>
+        <w:spacing w:line="240" w:lineRule="auto"/>
+        <w:rPr>
+          <w:rFonts w:ascii="Courier New" w:hAnsi="Courier New" w:cs="Courier New"/>
+          <w:sz w:val="20"/>
+          <w:szCs w:val="20"/>
+          <w:lang w:val="en-US"/>
+        </w:rPr>
+      </w:pPr>
+      <w:r>
+        <w:rPr>
+          <w:rFonts w:ascii="Courier New" w:hAnsi="Courier New" w:cs="Courier New"/>
+          <w:sz w:val="20"/>
+          <w:szCs w:val="20"/>
+          <w:lang w:val="en-US"/>
+        </w:rPr>
+        <w:t xml:space="preserve">    {</w:t>
+      </w:r>
+    </w:p>
+    <w:p>
+      <w:pPr>
+        <w:spacing w:line="240" w:lineRule="auto"/>
+        <w:rPr>
+          <w:rFonts w:ascii="Courier New" w:hAnsi="Courier New" w:cs="Courier New"/>
+          <w:sz w:val="20"/>
+          <w:szCs w:val="20"/>
+          <w:lang w:val="en-US"/>
+        </w:rPr>
+      </w:pPr>
+      <w:r>
+        <w:rPr>
+          <w:rFonts w:ascii="Courier New" w:hAnsi="Courier New" w:cs="Courier New"/>
+          <w:sz w:val="20"/>
+          <w:szCs w:val="20"/>
+          <w:lang w:val="en-US"/>
+        </w:rPr>
+        <w:t xml:space="preserve">        // </w:t>
+      </w:r>
+      <w:r>
+        <w:rPr>
+          <w:rFonts w:ascii="Courier New" w:hAnsi="Courier New" w:cs="Courier New"/>
+          <w:sz w:val="20"/>
+          <w:szCs w:val="20"/>
+        </w:rPr>
+        <w:t>Читаем</w:t>
+      </w:r>
+      <w:r>
+        <w:rPr>
+          <w:rFonts w:ascii="Courier New" w:hAnsi="Courier New" w:cs="Courier New"/>
+          <w:sz w:val="20"/>
+          <w:szCs w:val="20"/>
+          <w:lang w:val="en-US"/>
+        </w:rPr>
+        <w:t xml:space="preserve"> </w:t>
+      </w:r>
+      <w:r>
+        <w:rPr>
+          <w:rFonts w:ascii="Courier New" w:hAnsi="Courier New" w:cs="Courier New"/>
+          <w:sz w:val="20"/>
+          <w:szCs w:val="20"/>
+        </w:rPr>
+        <w:t>состояния</w:t>
+      </w:r>
+      <w:r>
+        <w:rPr>
+          <w:rFonts w:ascii="Courier New" w:hAnsi="Courier New" w:cs="Courier New"/>
+          <w:sz w:val="20"/>
+          <w:szCs w:val="20"/>
+          <w:lang w:val="en-US"/>
+        </w:rPr>
+        <w:t xml:space="preserve"> </w:t>
+      </w:r>
+      <w:r>
+        <w:rPr>
+          <w:rFonts w:ascii="Courier New" w:hAnsi="Courier New" w:cs="Courier New"/>
+          <w:sz w:val="20"/>
+          <w:szCs w:val="20"/>
+        </w:rPr>
+        <w:t>кнопок</w:t>
+      </w:r>
+    </w:p>
+    <w:p>
+      <w:pPr>
+        <w:spacing w:line="240" w:lineRule="auto"/>
+        <w:rPr>
+          <w:rFonts w:ascii="Courier New" w:hAnsi="Courier New" w:cs="Courier New"/>
+          <w:sz w:val="20"/>
+          <w:szCs w:val="20"/>
+          <w:lang w:val="en-US"/>
+        </w:rPr>
+      </w:pPr>
+      <w:r>
+        <w:rPr>
+          <w:rFonts w:ascii="Courier New" w:hAnsi="Courier New" w:cs="Courier New"/>
+          <w:sz w:val="20"/>
+          <w:szCs w:val="20"/>
+          <w:lang w:val="en-US"/>
+        </w:rPr>
+        <w:t xml:space="preserve">        buttonS1 = (P1IN &amp; BIT7);</w:t>
+      </w:r>
+    </w:p>
+    <w:p>
+      <w:pPr>
+        <w:spacing w:line="240" w:lineRule="auto"/>
+        <w:rPr>
+          <w:rFonts w:ascii="Courier New" w:hAnsi="Courier New" w:cs="Courier New"/>
+          <w:sz w:val="20"/>
+          <w:szCs w:val="20"/>
+        </w:rPr>
+      </w:pPr>
+      <w:r>
+        <w:rPr>
+          <w:rFonts w:ascii="Courier New" w:hAnsi="Courier New" w:cs="Courier New"/>
+          <w:sz w:val="20"/>
+          <w:szCs w:val="20"/>
+          <w:lang w:val="en-US"/>
+        </w:rPr>
+        <w:t xml:space="preserve">        </w:t>
+      </w:r>
+      <w:r>
+        <w:rPr>
+          <w:rFonts w:ascii="Courier New" w:hAnsi="Courier New" w:cs="Courier New"/>
+          <w:sz w:val="20"/>
+          <w:szCs w:val="20"/>
+        </w:rPr>
+        <w:t>buttonS2 = (P2IN &amp; BIT2);</w:t>
+      </w:r>
+    </w:p>
+    <w:p>
+      <w:pPr>
+        <w:spacing w:line="240" w:lineRule="auto"/>
+        <w:rPr>
+          <w:rFonts w:ascii="Courier New" w:hAnsi="Courier New" w:cs="Courier New"/>
+          <w:sz w:val="20"/>
+          <w:szCs w:val="20"/>
+        </w:rPr>
+      </w:pPr>
+    </w:p>
+    <w:p>
+      <w:pPr>
+        <w:spacing w:line="240" w:lineRule="auto"/>
+        <w:rPr>
+          <w:rFonts w:ascii="Courier New" w:hAnsi="Courier New" w:cs="Courier New"/>
+          <w:sz w:val="20"/>
+          <w:szCs w:val="20"/>
+        </w:rPr>
+      </w:pPr>
+      <w:r>
+        <w:rPr>
+          <w:rFonts w:ascii="Courier New" w:hAnsi="Courier New" w:cs="Courier New"/>
+          <w:sz w:val="20"/>
+          <w:szCs w:val="20"/>
+        </w:rPr>
+        <w:t xml:space="preserve">        // Если можно мерцать диодами</w:t>
+      </w:r>
+    </w:p>
+    <w:p>
+      <w:pPr>
+        <w:spacing w:line="240" w:lineRule="auto"/>
+        <w:rPr>
+          <w:rFonts w:ascii="Courier New" w:hAnsi="Courier New" w:cs="Courier New"/>
+          <w:sz w:val="20"/>
+          <w:szCs w:val="20"/>
+          <w:lang w:val="en-US"/>
+        </w:rPr>
+      </w:pPr>
+      <w:r>
+        <w:rPr>
+          <w:rFonts w:ascii="Courier New" w:hAnsi="Courier New" w:cs="Courier New"/>
+          <w:sz w:val="20"/>
+          <w:szCs w:val="20"/>
+        </w:rPr>
+        <w:t xml:space="preserve">        </w:t>
+      </w:r>
+      <w:r>
+        <w:rPr>
+          <w:rFonts w:ascii="Courier New" w:hAnsi="Courier New" w:cs="Courier New"/>
+          <w:sz w:val="20"/>
+          <w:szCs w:val="20"/>
+          <w:lang w:val="en-US"/>
+        </w:rPr>
+        <w:t>if (IsCanBlinking(isBlinkingEnabled, isDeviceON, isDiodsON))</w:t>
+      </w:r>
+    </w:p>
+    <w:p>
+      <w:pPr>
+        <w:spacing w:line="240" w:lineRule="auto"/>
+        <w:rPr>
+          <w:rFonts w:ascii="Courier New" w:hAnsi="Courier New" w:cs="Courier New"/>
+          <w:sz w:val="20"/>
+          <w:szCs w:val="20"/>
+        </w:rPr>
+      </w:pPr>
+      <w:r>
+        <w:rPr>
+          <w:rFonts w:ascii="Courier New" w:hAnsi="Courier New" w:cs="Courier New"/>
+          <w:sz w:val="20"/>
+          <w:szCs w:val="20"/>
+          <w:lang w:val="en-US"/>
+        </w:rPr>
+        <w:t xml:space="preserve">        </w:t>
+      </w:r>
+      <w:r>
+        <w:rPr>
+          <w:rFonts w:ascii="Courier New" w:hAnsi="Courier New" w:cs="Courier New"/>
+          <w:sz w:val="20"/>
+          <w:szCs w:val="20"/>
+        </w:rPr>
+        <w:t>{</w:t>
+      </w:r>
+    </w:p>
+    <w:p>
+      <w:pPr>
+        <w:spacing w:line="240" w:lineRule="auto"/>
+        <w:rPr>
+          <w:rFonts w:ascii="Courier New" w:hAnsi="Courier New" w:cs="Courier New"/>
+          <w:sz w:val="20"/>
+          <w:szCs w:val="20"/>
+        </w:rPr>
+      </w:pPr>
+      <w:r>
+        <w:rPr>
+          <w:rFonts w:ascii="Courier New" w:hAnsi="Courier New" w:cs="Courier New"/>
+          <w:sz w:val="20"/>
+          <w:szCs w:val="20"/>
+        </w:rPr>
+        <w:t xml:space="preserve">            // Переключаем диоды в противоположное состояние</w:t>
+      </w:r>
+    </w:p>
+    <w:p>
+      <w:pPr>
+        <w:spacing w:line="240" w:lineRule="auto"/>
+        <w:rPr>
+          <w:rFonts w:ascii="Courier New" w:hAnsi="Courier New" w:cs="Courier New"/>
+          <w:sz w:val="20"/>
+          <w:szCs w:val="20"/>
+        </w:rPr>
+      </w:pPr>
+      <w:r>
+        <w:rPr>
+          <w:rFonts w:ascii="Courier New" w:hAnsi="Courier New" w:cs="Courier New"/>
+          <w:sz w:val="20"/>
+          <w:szCs w:val="20"/>
+        </w:rPr>
+        <w:t xml:space="preserve">            P8OUT ^= BIT1;</w:t>
+      </w:r>
+    </w:p>
+    <w:p>
+      <w:pPr>
+        <w:spacing w:line="240" w:lineRule="auto"/>
+        <w:rPr>
+          <w:rFonts w:ascii="Courier New" w:hAnsi="Courier New" w:cs="Courier New"/>
+          <w:sz w:val="20"/>
+          <w:szCs w:val="20"/>
+        </w:rPr>
+      </w:pPr>
+      <w:r>
+        <w:rPr>
+          <w:rFonts w:ascii="Courier New" w:hAnsi="Courier New" w:cs="Courier New"/>
+          <w:sz w:val="20"/>
+          <w:szCs w:val="20"/>
+        </w:rPr>
+        <w:t xml:space="preserve">            P1OUT ^= BIT0;</w:t>
+      </w:r>
+    </w:p>
+    <w:p>
+      <w:pPr>
+        <w:spacing w:line="240" w:lineRule="auto"/>
+        <w:rPr>
+          <w:rFonts w:ascii="Courier New" w:hAnsi="Courier New" w:cs="Courier New"/>
+          <w:sz w:val="20"/>
+          <w:szCs w:val="20"/>
+        </w:rPr>
+      </w:pPr>
+      <w:r>
+        <w:rPr>
+          <w:rFonts w:ascii="Courier New" w:hAnsi="Courier New" w:cs="Courier New"/>
+          <w:sz w:val="20"/>
+          <w:szCs w:val="20"/>
+        </w:rPr>
+        <w:t xml:space="preserve">            P8OUT ^= BIT2;</w:t>
+      </w:r>
+    </w:p>
+    <w:p>
+      <w:pPr>
+        <w:spacing w:line="240" w:lineRule="auto"/>
+        <w:rPr>
+          <w:rFonts w:ascii="Courier New" w:hAnsi="Courier New" w:cs="Courier New"/>
+          <w:sz w:val="20"/>
+          <w:szCs w:val="20"/>
+        </w:rPr>
+      </w:pPr>
+      <w:r>
+        <w:rPr>
+          <w:rFonts w:ascii="Courier New" w:hAnsi="Courier New" w:cs="Courier New"/>
+          <w:sz w:val="20"/>
+          <w:szCs w:val="20"/>
+        </w:rPr>
+        <w:t xml:space="preserve">            // Фиксируем, что диоды включены</w:t>
+      </w:r>
+    </w:p>
+    <w:p>
+      <w:pPr>
+        <w:spacing w:line="240" w:lineRule="auto"/>
+        <w:rPr>
+          <w:rFonts w:ascii="Courier New" w:hAnsi="Courier New" w:cs="Courier New"/>
+          <w:sz w:val="20"/>
+          <w:szCs w:val="20"/>
+        </w:rPr>
+      </w:pPr>
+      <w:r>
+        <w:rPr>
+          <w:rFonts w:ascii="Courier New" w:hAnsi="Courier New" w:cs="Courier New"/>
+          <w:sz w:val="20"/>
+          <w:szCs w:val="20"/>
+        </w:rPr>
+        <w:t xml:space="preserve">            </w:t>
+      </w:r>
       <w:proofErr w:type="spellStart"/>
       <w:r>
         <w:rPr>
@@ -5173,7 +5462,7 @@
           <w:sz w:val="20"/>
           <w:szCs w:val="20"/>
         </w:rPr>
-        <w:t>while</w:t>
+        <w:t>isDiodsON</w:t>
       </w:r>
       <w:proofErr w:type="spellEnd"/>
       <w:r>
@@ -5182,107 +5471,43 @@
           <w:sz w:val="20"/>
           <w:szCs w:val="20"/>
         </w:rPr>
-        <w:t xml:space="preserve"> (1)</w:t>
-      </w:r>
-    </w:p>
-    <w:p>
-      <w:pPr>
-        <w:spacing w:line="240" w:lineRule="auto"/>
-        <w:rPr>
-          <w:rFonts w:ascii="Courier New" w:hAnsi="Courier New" w:cs="Courier New"/>
-          <w:sz w:val="20"/>
-          <w:szCs w:val="20"/>
-        </w:rPr>
-      </w:pPr>
-      <w:r>
-        <w:rPr>
-          <w:rFonts w:ascii="Courier New" w:hAnsi="Courier New" w:cs="Courier New"/>
-          <w:sz w:val="20"/>
-          <w:szCs w:val="20"/>
-        </w:rPr>
-        <w:t xml:space="preserve">    {</w:t>
-      </w:r>
-    </w:p>
-    <w:p>
-      <w:pPr>
-        <w:spacing w:line="240" w:lineRule="auto"/>
-        <w:rPr>
-          <w:rFonts w:ascii="Courier New" w:hAnsi="Courier New" w:cs="Courier New"/>
-          <w:sz w:val="20"/>
-          <w:szCs w:val="20"/>
-        </w:rPr>
-      </w:pPr>
-      <w:r>
-        <w:rPr>
-          <w:rFonts w:ascii="Courier New" w:hAnsi="Courier New" w:cs="Courier New"/>
-          <w:sz w:val="20"/>
-          <w:szCs w:val="20"/>
-        </w:rPr>
-        <w:t xml:space="preserve">        // Читаем состояния кнопок</w:t>
-      </w:r>
-    </w:p>
-    <w:p>
-      <w:pPr>
-        <w:spacing w:line="240" w:lineRule="auto"/>
-        <w:rPr>
-          <w:rFonts w:ascii="Courier New" w:hAnsi="Courier New" w:cs="Courier New"/>
-          <w:sz w:val="20"/>
-          <w:szCs w:val="20"/>
-        </w:rPr>
-      </w:pPr>
-      <w:r>
-        <w:rPr>
-          <w:rFonts w:ascii="Courier New" w:hAnsi="Courier New" w:cs="Courier New"/>
-          <w:sz w:val="20"/>
-          <w:szCs w:val="20"/>
-        </w:rPr>
-        <w:t xml:space="preserve">        buttonS1 = (P1IN &amp; BIT7);</w:t>
-      </w:r>
-    </w:p>
-    <w:p>
-      <w:pPr>
-        <w:spacing w:line="240" w:lineRule="auto"/>
-        <w:rPr>
-          <w:rFonts w:ascii="Courier New" w:hAnsi="Courier New" w:cs="Courier New"/>
-          <w:sz w:val="20"/>
-          <w:szCs w:val="20"/>
-        </w:rPr>
-      </w:pPr>
-      <w:r>
-        <w:rPr>
-          <w:rFonts w:ascii="Courier New" w:hAnsi="Courier New" w:cs="Courier New"/>
-          <w:sz w:val="20"/>
-          <w:szCs w:val="20"/>
-        </w:rPr>
-        <w:t xml:space="preserve">        buttonS2 = (P2IN &amp; BIT2);</w:t>
-      </w:r>
-    </w:p>
-    <w:p>
-      <w:pPr>
-        <w:spacing w:line="240" w:lineRule="auto"/>
-        <w:rPr>
-          <w:rFonts w:ascii="Courier New" w:hAnsi="Courier New" w:cs="Courier New"/>
-          <w:sz w:val="20"/>
-          <w:szCs w:val="20"/>
-        </w:rPr>
-      </w:pPr>
-    </w:p>
-    <w:p>
-      <w:pPr>
-        <w:spacing w:line="240" w:lineRule="auto"/>
-        <w:rPr>
-          <w:rFonts w:ascii="Courier New" w:hAnsi="Courier New" w:cs="Courier New"/>
-          <w:sz w:val="20"/>
-          <w:szCs w:val="20"/>
-        </w:rPr>
-      </w:pPr>
-      <w:r>
-        <w:rPr>
-          <w:rFonts w:ascii="Courier New" w:hAnsi="Courier New" w:cs="Courier New"/>
-          <w:sz w:val="20"/>
-          <w:szCs w:val="20"/>
-        </w:rPr>
-        <w:t xml:space="preserve">        // Если можно мерцать диодами</w:t>
+        <w:t xml:space="preserve"> = 0;</w:t>
+      </w:r>
+    </w:p>
+    <w:p>
+      <w:pPr>
+        <w:spacing w:line="240" w:lineRule="auto"/>
+        <w:rPr>
+          <w:rFonts w:ascii="Courier New" w:hAnsi="Courier New" w:cs="Courier New"/>
+          <w:sz w:val="20"/>
+          <w:szCs w:val="20"/>
+        </w:rPr>
+      </w:pPr>
+      <w:r>
+        <w:rPr>
+          <w:rFonts w:ascii="Courier New" w:hAnsi="Courier New" w:cs="Courier New"/>
+          <w:sz w:val="20"/>
+          <w:szCs w:val="20"/>
+        </w:rPr>
+        <w:t xml:space="preserve">        }</w:t>
+      </w:r>
+    </w:p>
+    <w:p>
+      <w:pPr>
+        <w:spacing w:line="240" w:lineRule="auto"/>
+        <w:rPr>
+          <w:rFonts w:ascii="Courier New" w:hAnsi="Courier New" w:cs="Courier New"/>
+          <w:sz w:val="20"/>
+          <w:szCs w:val="20"/>
+        </w:rPr>
+      </w:pPr>
+      <w:r>
+        <w:rPr>
+          <w:rFonts w:ascii="Courier New" w:hAnsi="Courier New" w:cs="Courier New"/>
+          <w:sz w:val="20"/>
+          <w:szCs w:val="20"/>
+        </w:rPr>
+        <w:t xml:space="preserve">        // Если мерцание разрешено и устройство включено</w:t>
       </w:r>
     </w:p>
     <w:p>
@@ -5303,158 +5528,116 @@
         </w:rPr>
         <w:t xml:space="preserve">        </w:t>
       </w:r>
-      <w:r>
-        <w:rPr>
-          <w:rFonts w:ascii="Courier New" w:hAnsi="Courier New" w:cs="Courier New"/>
-          <w:sz w:val="20"/>
-          <w:szCs w:val="20"/>
-          <w:lang w:val="en-US"/>
-        </w:rPr>
-        <w:t>if (IsCanBlinking(isBlinkingEnabled, isDeviceON, isDiodsON))</w:t>
-      </w:r>
-    </w:p>
-    <w:p>
-      <w:pPr>
-        <w:spacing w:line="240" w:lineRule="auto"/>
-        <w:rPr>
-          <w:rFonts w:ascii="Courier New" w:hAnsi="Courier New" w:cs="Courier New"/>
-          <w:sz w:val="20"/>
-          <w:szCs w:val="20"/>
-        </w:rPr>
-      </w:pPr>
-      <w:r>
-        <w:rPr>
-          <w:rFonts w:ascii="Courier New" w:hAnsi="Courier New" w:cs="Courier New"/>
-          <w:sz w:val="20"/>
-          <w:szCs w:val="20"/>
-          <w:lang w:val="en-US"/>
-        </w:rPr>
-        <w:t xml:space="preserve">        </w:t>
-      </w:r>
-      <w:r>
-        <w:rPr>
-          <w:rFonts w:ascii="Courier New" w:hAnsi="Courier New" w:cs="Courier New"/>
-          <w:sz w:val="20"/>
-          <w:szCs w:val="20"/>
-        </w:rPr>
-        <w:t>{</w:t>
-      </w:r>
-    </w:p>
-    <w:p>
-      <w:pPr>
-        <w:spacing w:line="240" w:lineRule="auto"/>
-        <w:rPr>
-          <w:rFonts w:ascii="Courier New" w:hAnsi="Courier New" w:cs="Courier New"/>
-          <w:sz w:val="20"/>
-          <w:szCs w:val="20"/>
-        </w:rPr>
-      </w:pPr>
-      <w:r>
-        <w:rPr>
-          <w:rFonts w:ascii="Courier New" w:hAnsi="Courier New" w:cs="Courier New"/>
-          <w:sz w:val="20"/>
-          <w:szCs w:val="20"/>
-        </w:rPr>
-        <w:t xml:space="preserve">            // Переключаем диоды в противоположное состояние</w:t>
-      </w:r>
-    </w:p>
-    <w:p>
-      <w:pPr>
-        <w:spacing w:line="240" w:lineRule="auto"/>
-        <w:rPr>
-          <w:rFonts w:ascii="Courier New" w:hAnsi="Courier New" w:cs="Courier New"/>
-          <w:sz w:val="20"/>
-          <w:szCs w:val="20"/>
-        </w:rPr>
-      </w:pPr>
-      <w:r>
-        <w:rPr>
-          <w:rFonts w:ascii="Courier New" w:hAnsi="Courier New" w:cs="Courier New"/>
-          <w:sz w:val="20"/>
-          <w:szCs w:val="20"/>
-        </w:rPr>
-        <w:t xml:space="preserve">            P8OUT ^= BIT1;</w:t>
-      </w:r>
-    </w:p>
-    <w:p>
-      <w:pPr>
-        <w:spacing w:line="240" w:lineRule="auto"/>
-        <w:rPr>
-          <w:rFonts w:ascii="Courier New" w:hAnsi="Courier New" w:cs="Courier New"/>
-          <w:sz w:val="20"/>
-          <w:szCs w:val="20"/>
-        </w:rPr>
-      </w:pPr>
-      <w:r>
-        <w:rPr>
-          <w:rFonts w:ascii="Courier New" w:hAnsi="Courier New" w:cs="Courier New"/>
-          <w:sz w:val="20"/>
-          <w:szCs w:val="20"/>
-        </w:rPr>
-        <w:t xml:space="preserve">            P1OUT ^= BIT0;</w:t>
-      </w:r>
-    </w:p>
-    <w:p>
-      <w:pPr>
-        <w:spacing w:line="240" w:lineRule="auto"/>
-        <w:rPr>
-          <w:rFonts w:ascii="Courier New" w:hAnsi="Courier New" w:cs="Courier New"/>
-          <w:sz w:val="20"/>
-          <w:szCs w:val="20"/>
-        </w:rPr>
-      </w:pPr>
-      <w:r>
-        <w:rPr>
-          <w:rFonts w:ascii="Courier New" w:hAnsi="Courier New" w:cs="Courier New"/>
-          <w:sz w:val="20"/>
-          <w:szCs w:val="20"/>
-        </w:rPr>
-        <w:t xml:space="preserve">            P8OUT ^= BIT2;</w:t>
-      </w:r>
-    </w:p>
-    <w:p>
-      <w:pPr>
-        <w:spacing w:line="240" w:lineRule="auto"/>
-        <w:rPr>
-          <w:rFonts w:ascii="Courier New" w:hAnsi="Courier New" w:cs="Courier New"/>
-          <w:sz w:val="20"/>
-          <w:szCs w:val="20"/>
-        </w:rPr>
-      </w:pPr>
-      <w:r>
-        <w:rPr>
-          <w:rFonts w:ascii="Courier New" w:hAnsi="Courier New" w:cs="Courier New"/>
-          <w:sz w:val="20"/>
-          <w:szCs w:val="20"/>
-        </w:rPr>
-        <w:t xml:space="preserve">            // Фиксируем, что диоды включены</w:t>
-      </w:r>
-    </w:p>
-    <w:p>
-      <w:pPr>
-        <w:spacing w:line="240" w:lineRule="auto"/>
-        <w:rPr>
-          <w:rFonts w:ascii="Courier New" w:hAnsi="Courier New" w:cs="Courier New"/>
-          <w:sz w:val="20"/>
-          <w:szCs w:val="20"/>
-        </w:rPr>
-      </w:pPr>
-      <w:r>
-        <w:rPr>
-          <w:rFonts w:ascii="Courier New" w:hAnsi="Courier New" w:cs="Courier New"/>
-          <w:sz w:val="20"/>
-          <w:szCs w:val="20"/>
+      <w:proofErr w:type="gramStart"/>
+      <w:r>
+        <w:rPr>
+          <w:rFonts w:ascii="Courier New" w:hAnsi="Courier New" w:cs="Courier New"/>
+          <w:sz w:val="20"/>
+          <w:szCs w:val="20"/>
+          <w:lang w:val="en-US"/>
+        </w:rPr>
+        <w:t>else</w:t>
+      </w:r>
+      <w:proofErr w:type="gramEnd"/>
+      <w:r>
+        <w:rPr>
+          <w:rFonts w:ascii="Courier New" w:hAnsi="Courier New" w:cs="Courier New"/>
+          <w:sz w:val="20"/>
+          <w:szCs w:val="20"/>
+          <w:lang w:val="en-US"/>
+        </w:rPr>
+        <w:t xml:space="preserve"> if (</w:t>
+      </w:r>
+      <w:proofErr w:type="spellStart"/>
+      <w:r>
+        <w:rPr>
+          <w:rFonts w:ascii="Courier New" w:hAnsi="Courier New" w:cs="Courier New"/>
+          <w:sz w:val="20"/>
+          <w:szCs w:val="20"/>
+          <w:lang w:val="en-US"/>
+        </w:rPr>
+        <w:t>isBlinkingEnabled</w:t>
+      </w:r>
+      <w:proofErr w:type="spellEnd"/>
+      <w:r>
+        <w:rPr>
+          <w:rFonts w:ascii="Courier New" w:hAnsi="Courier New" w:cs="Courier New"/>
+          <w:sz w:val="20"/>
+          <w:szCs w:val="20"/>
+          <w:lang w:val="en-US"/>
+        </w:rPr>
+        <w:t xml:space="preserve"> &gt; 0 &amp;&amp; </w:t>
+      </w:r>
+      <w:proofErr w:type="spellStart"/>
+      <w:r>
+        <w:rPr>
+          <w:rFonts w:ascii="Courier New" w:hAnsi="Courier New" w:cs="Courier New"/>
+          <w:sz w:val="20"/>
+          <w:szCs w:val="20"/>
+          <w:lang w:val="en-US"/>
+        </w:rPr>
+        <w:t>isDeviceON</w:t>
+      </w:r>
+      <w:proofErr w:type="spellEnd"/>
+      <w:r>
+        <w:rPr>
+          <w:rFonts w:ascii="Courier New" w:hAnsi="Courier New" w:cs="Courier New"/>
+          <w:sz w:val="20"/>
+          <w:szCs w:val="20"/>
+          <w:lang w:val="en-US"/>
+        </w:rPr>
+        <w:t xml:space="preserve"> &gt; 0)</w:t>
+      </w:r>
+    </w:p>
+    <w:p>
+      <w:pPr>
+        <w:spacing w:line="240" w:lineRule="auto"/>
+        <w:rPr>
+          <w:rFonts w:ascii="Courier New" w:hAnsi="Courier New" w:cs="Courier New"/>
+          <w:sz w:val="20"/>
+          <w:szCs w:val="20"/>
+          <w:lang w:val="en-US"/>
+        </w:rPr>
+      </w:pPr>
+      <w:r>
+        <w:rPr>
+          <w:rFonts w:ascii="Courier New" w:hAnsi="Courier New" w:cs="Courier New"/>
+          <w:sz w:val="20"/>
+          <w:szCs w:val="20"/>
+          <w:lang w:val="en-US"/>
+        </w:rPr>
+        <w:t xml:space="preserve">        {</w:t>
+      </w:r>
+    </w:p>
+    <w:p>
+      <w:pPr>
+        <w:spacing w:line="240" w:lineRule="auto"/>
+        <w:rPr>
+          <w:rFonts w:ascii="Courier New" w:hAnsi="Courier New" w:cs="Courier New"/>
+          <w:sz w:val="20"/>
+          <w:szCs w:val="20"/>
+          <w:lang w:val="en-US"/>
+        </w:rPr>
+      </w:pPr>
+      <w:r>
+        <w:rPr>
+          <w:rFonts w:ascii="Courier New" w:hAnsi="Courier New" w:cs="Courier New"/>
+          <w:sz w:val="20"/>
+          <w:szCs w:val="20"/>
+          <w:lang w:val="en-US"/>
         </w:rPr>
         <w:t xml:space="preserve">            </w:t>
       </w:r>
       <w:proofErr w:type="spellStart"/>
-      <w:r>
-        <w:rPr>
-          <w:rFonts w:ascii="Courier New" w:hAnsi="Courier New" w:cs="Courier New"/>
-          <w:sz w:val="20"/>
-          <w:szCs w:val="20"/>
-        </w:rPr>
-        <w:t>isDiodsON</w:t>
+      <w:proofErr w:type="gramStart"/>
+      <w:r>
+        <w:rPr>
+          <w:rFonts w:ascii="Courier New" w:hAnsi="Courier New" w:cs="Courier New"/>
+          <w:sz w:val="20"/>
+          <w:szCs w:val="20"/>
+          <w:lang w:val="en-US"/>
+        </w:rPr>
+        <w:t>TurnLedsOn</w:t>
       </w:r>
       <w:proofErr w:type="spellEnd"/>
       <w:r>
@@ -5462,204 +5645,61 @@
           <w:rFonts w:ascii="Courier New" w:hAnsi="Courier New" w:cs="Courier New"/>
           <w:sz w:val="20"/>
           <w:szCs w:val="20"/>
-        </w:rPr>
-        <w:t xml:space="preserve"> = 0;</w:t>
-      </w:r>
-    </w:p>
-    <w:p>
-      <w:pPr>
-        <w:spacing w:line="240" w:lineRule="auto"/>
-        <w:rPr>
-          <w:rFonts w:ascii="Courier New" w:hAnsi="Courier New" w:cs="Courier New"/>
-          <w:sz w:val="20"/>
-          <w:szCs w:val="20"/>
-        </w:rPr>
-      </w:pPr>
-      <w:r>
-        <w:rPr>
-          <w:rFonts w:ascii="Courier New" w:hAnsi="Courier New" w:cs="Courier New"/>
-          <w:sz w:val="20"/>
-          <w:szCs w:val="20"/>
-        </w:rPr>
-        <w:t xml:space="preserve">        }</w:t>
-      </w:r>
-    </w:p>
-    <w:p>
-      <w:pPr>
-        <w:spacing w:line="240" w:lineRule="auto"/>
-        <w:rPr>
-          <w:rFonts w:ascii="Courier New" w:hAnsi="Courier New" w:cs="Courier New"/>
-          <w:sz w:val="20"/>
-          <w:szCs w:val="20"/>
-        </w:rPr>
-      </w:pPr>
-      <w:r>
-        <w:rPr>
-          <w:rFonts w:ascii="Courier New" w:hAnsi="Courier New" w:cs="Courier New"/>
-          <w:sz w:val="20"/>
-          <w:szCs w:val="20"/>
-        </w:rPr>
-        <w:t xml:space="preserve">        // Если мерцание разрешено и устройство включено</w:t>
-      </w:r>
-    </w:p>
-    <w:p>
-      <w:pPr>
-        <w:spacing w:line="240" w:lineRule="auto"/>
-        <w:rPr>
-          <w:rFonts w:ascii="Courier New" w:hAnsi="Courier New" w:cs="Courier New"/>
-          <w:sz w:val="20"/>
-          <w:szCs w:val="20"/>
-        </w:rPr>
-      </w:pPr>
-      <w:r>
-        <w:rPr>
-          <w:rFonts w:ascii="Courier New" w:hAnsi="Courier New" w:cs="Courier New"/>
-          <w:sz w:val="20"/>
-          <w:szCs w:val="20"/>
-        </w:rPr>
-        <w:t xml:space="preserve">        </w:t>
-      </w:r>
-      <w:proofErr w:type="spellStart"/>
-      <w:r>
-        <w:rPr>
-          <w:rFonts w:ascii="Courier New" w:hAnsi="Courier New" w:cs="Courier New"/>
-          <w:sz w:val="20"/>
-          <w:szCs w:val="20"/>
-        </w:rPr>
-        <w:t>else</w:t>
-      </w:r>
-      <w:proofErr w:type="spellEnd"/>
-      <w:r>
-        <w:rPr>
-          <w:rFonts w:ascii="Courier New" w:hAnsi="Courier New" w:cs="Courier New"/>
-          <w:sz w:val="20"/>
-          <w:szCs w:val="20"/>
+          <w:lang w:val="en-US"/>
+        </w:rPr>
+        <w:t>(</w:t>
+      </w:r>
+      <w:proofErr w:type="gramEnd"/>
+      <w:r>
+        <w:rPr>
+          <w:rFonts w:ascii="Courier New" w:hAnsi="Courier New" w:cs="Courier New"/>
+          <w:sz w:val="20"/>
+          <w:szCs w:val="20"/>
+          <w:lang w:val="en-US"/>
+        </w:rPr>
+        <w:t xml:space="preserve">);   // </w:t>
+      </w:r>
+      <w:r>
+        <w:rPr>
+          <w:rFonts w:ascii="Courier New" w:hAnsi="Courier New" w:cs="Courier New"/>
+          <w:sz w:val="20"/>
+          <w:szCs w:val="20"/>
+        </w:rPr>
+        <w:t>Включаем</w:t>
+      </w:r>
+      <w:r>
+        <w:rPr>
+          <w:rFonts w:ascii="Courier New" w:hAnsi="Courier New" w:cs="Courier New"/>
+          <w:sz w:val="20"/>
+          <w:szCs w:val="20"/>
+          <w:lang w:val="en-US"/>
         </w:rPr>
         <w:t xml:space="preserve"> </w:t>
       </w:r>
-      <w:proofErr w:type="spellStart"/>
-      <w:r>
-        <w:rPr>
-          <w:rFonts w:ascii="Courier New" w:hAnsi="Courier New" w:cs="Courier New"/>
-          <w:sz w:val="20"/>
-          <w:szCs w:val="20"/>
-        </w:rPr>
-        <w:t>if</w:t>
-      </w:r>
-      <w:proofErr w:type="spellEnd"/>
-      <w:r>
-        <w:rPr>
-          <w:rFonts w:ascii="Courier New" w:hAnsi="Courier New" w:cs="Courier New"/>
-          <w:sz w:val="20"/>
-          <w:szCs w:val="20"/>
-        </w:rPr>
-        <w:t xml:space="preserve"> (</w:t>
-      </w:r>
-      <w:proofErr w:type="spellStart"/>
-      <w:r>
-        <w:rPr>
-          <w:rFonts w:ascii="Courier New" w:hAnsi="Courier New" w:cs="Courier New"/>
-          <w:sz w:val="20"/>
-          <w:szCs w:val="20"/>
-        </w:rPr>
-        <w:t>isBlinkingEnabled</w:t>
-      </w:r>
-      <w:proofErr w:type="spellEnd"/>
-      <w:r>
-        <w:rPr>
-          <w:rFonts w:ascii="Courier New" w:hAnsi="Courier New" w:cs="Courier New"/>
-          <w:sz w:val="20"/>
-          <w:szCs w:val="20"/>
-        </w:rPr>
-        <w:t xml:space="preserve"> &gt; 0 &amp;&amp; </w:t>
-      </w:r>
-      <w:proofErr w:type="spellStart"/>
-      <w:r>
-        <w:rPr>
-          <w:rFonts w:ascii="Courier New" w:hAnsi="Courier New" w:cs="Courier New"/>
-          <w:sz w:val="20"/>
-          <w:szCs w:val="20"/>
-        </w:rPr>
-        <w:t>isDeviceON</w:t>
-      </w:r>
-      <w:proofErr w:type="spellEnd"/>
-      <w:r>
-        <w:rPr>
-          <w:rFonts w:ascii="Courier New" w:hAnsi="Courier New" w:cs="Courier New"/>
-          <w:sz w:val="20"/>
-          <w:szCs w:val="20"/>
-        </w:rPr>
-        <w:t xml:space="preserve"> &gt; 0)</w:t>
-      </w:r>
-    </w:p>
-    <w:p>
-      <w:pPr>
-        <w:spacing w:line="240" w:lineRule="auto"/>
-        <w:rPr>
-          <w:rFonts w:ascii="Courier New" w:hAnsi="Courier New" w:cs="Courier New"/>
-          <w:sz w:val="20"/>
-          <w:szCs w:val="20"/>
-        </w:rPr>
-      </w:pPr>
-      <w:r>
-        <w:rPr>
-          <w:rFonts w:ascii="Courier New" w:hAnsi="Courier New" w:cs="Courier New"/>
-          <w:sz w:val="20"/>
-          <w:szCs w:val="20"/>
-        </w:rPr>
-        <w:t xml:space="preserve">        {</w:t>
-      </w:r>
-    </w:p>
-    <w:p>
-      <w:pPr>
-        <w:spacing w:line="240" w:lineRule="auto"/>
-        <w:rPr>
-          <w:rFonts w:ascii="Courier New" w:hAnsi="Courier New" w:cs="Courier New"/>
-          <w:sz w:val="20"/>
-          <w:szCs w:val="20"/>
-        </w:rPr>
-      </w:pPr>
-      <w:r>
-        <w:rPr>
-          <w:rFonts w:ascii="Courier New" w:hAnsi="Courier New" w:cs="Courier New"/>
-          <w:sz w:val="20"/>
-          <w:szCs w:val="20"/>
-        </w:rPr>
-        <w:t xml:space="preserve">            </w:t>
-      </w:r>
-      <w:proofErr w:type="spellStart"/>
-      <w:r>
-        <w:rPr>
-          <w:rFonts w:ascii="Courier New" w:hAnsi="Courier New" w:cs="Courier New"/>
-          <w:sz w:val="20"/>
-          <w:szCs w:val="20"/>
-        </w:rPr>
-        <w:t>TurnLedsOn</w:t>
-      </w:r>
-      <w:proofErr w:type="spellEnd"/>
-      <w:r>
-        <w:rPr>
-          <w:rFonts w:ascii="Courier New" w:hAnsi="Courier New" w:cs="Courier New"/>
-          <w:sz w:val="20"/>
-          <w:szCs w:val="20"/>
-        </w:rPr>
-        <w:t>();   // Включаем диоды</w:t>
-      </w:r>
-    </w:p>
-    <w:p>
-      <w:pPr>
-        <w:spacing w:line="240" w:lineRule="auto"/>
-        <w:rPr>
-          <w:rFonts w:ascii="Courier New" w:hAnsi="Courier New" w:cs="Courier New"/>
-          <w:sz w:val="20"/>
-          <w:szCs w:val="20"/>
-        </w:rPr>
-      </w:pPr>
-      <w:r>
-        <w:rPr>
-          <w:rFonts w:ascii="Courier New" w:hAnsi="Courier New" w:cs="Courier New"/>
-          <w:sz w:val="20"/>
-          <w:szCs w:val="20"/>
+      <w:r>
+        <w:rPr>
+          <w:rFonts w:ascii="Courier New" w:hAnsi="Courier New" w:cs="Courier New"/>
+          <w:sz w:val="20"/>
+          <w:szCs w:val="20"/>
+        </w:rPr>
+        <w:t>диоды</w:t>
+      </w:r>
+    </w:p>
+    <w:p>
+      <w:pPr>
+        <w:spacing w:line="240" w:lineRule="auto"/>
+        <w:rPr>
+          <w:rFonts w:ascii="Courier New" w:hAnsi="Courier New" w:cs="Courier New"/>
+          <w:sz w:val="20"/>
+          <w:szCs w:val="20"/>
+        </w:rPr>
+      </w:pPr>
+      <w:r>
+        <w:rPr>
+          <w:rFonts w:ascii="Courier New" w:hAnsi="Courier New" w:cs="Courier New"/>
+          <w:sz w:val="20"/>
+          <w:szCs w:val="20"/>
+          <w:lang w:val="en-US"/>
         </w:rPr>
         <w:t xml:space="preserve">            </w:t>
       </w:r>
@@ -5860,7 +5900,15 @@
           <w:sz w:val="20"/>
           <w:szCs w:val="20"/>
         </w:rPr>
-        <w:t>();   // Включаем диоды на случай, если они были выключены при мерцании</w:t>
+        <w:t>();</w:t>
+      </w:r>
+      <w:r>
+        <w:rPr>
+          <w:rFonts w:ascii="Courier New" w:hAnsi="Courier New" w:cs="Courier New"/>
+          <w:sz w:val="20"/>
+          <w:szCs w:val="20"/>
+        </w:rPr>
+        <w:t>// Включаем диоды на случай, если они были выключены при мерцании</w:t>
       </w:r>
     </w:p>
     <w:p>
@@ -6376,6 +6424,58 @@
           <w:sz w:val="20"/>
           <w:szCs w:val="20"/>
         </w:rPr>
+        <w:t xml:space="preserve">        </w:t>
+      </w:r>
+      <w:r>
+        <w:rPr>
+          <w:rFonts w:ascii="Courier New" w:hAnsi="Courier New" w:cs="Courier New"/>
+          <w:sz w:val="20"/>
+          <w:szCs w:val="20"/>
+        </w:rPr>
+        <w:t xml:space="preserve">        </w:t>
+      </w:r>
+      <w:proofErr w:type="spellStart"/>
+      <w:r>
+        <w:rPr>
+          <w:rFonts w:ascii="Courier New" w:hAnsi="Courier New" w:cs="Courier New"/>
+          <w:sz w:val="20"/>
+          <w:szCs w:val="20"/>
+        </w:rPr>
+        <w:t>isDeviceON</w:t>
+      </w:r>
+      <w:proofErr w:type="spellEnd"/>
+      <w:r>
+        <w:rPr>
+          <w:rFonts w:ascii="Courier New" w:hAnsi="Courier New" w:cs="Courier New"/>
+          <w:sz w:val="20"/>
+          <w:szCs w:val="20"/>
+        </w:rPr>
+        <w:t xml:space="preserve"> = 1;       </w:t>
+      </w:r>
+      <w:r>
+        <w:rPr>
+          <w:rFonts w:ascii="Courier New" w:hAnsi="Courier New" w:cs="Courier New"/>
+          <w:sz w:val="20"/>
+          <w:szCs w:val="20"/>
+        </w:rPr>
+        <w:t>// Фиксируем, что устройство включено</w:t>
+      </w:r>
+    </w:p>
+    <w:p>
+      <w:pPr>
+        <w:spacing w:line="240" w:lineRule="auto"/>
+        <w:rPr>
+          <w:rFonts w:ascii="Courier New" w:hAnsi="Courier New" w:cs="Courier New"/>
+          <w:sz w:val="20"/>
+          <w:szCs w:val="20"/>
+        </w:rPr>
+      </w:pPr>
+      <w:r>
+        <w:rPr>
+          <w:rFonts w:ascii="Courier New" w:hAnsi="Courier New" w:cs="Courier New"/>
+          <w:sz w:val="20"/>
+          <w:szCs w:val="20"/>
+        </w:rPr>
         <w:t xml:space="preserve">                </w:t>
       </w:r>
       <w:proofErr w:type="spellStart"/>
@@ -6385,6 +6485,150 @@
           <w:sz w:val="20"/>
           <w:szCs w:val="20"/>
         </w:rPr>
+        <w:t>TurnLedsOn</w:t>
+      </w:r>
+      <w:proofErr w:type="spellEnd"/>
+      <w:r>
+        <w:rPr>
+          <w:rFonts w:ascii="Courier New" w:hAnsi="Courier New" w:cs="Courier New"/>
+          <w:sz w:val="20"/>
+          <w:szCs w:val="20"/>
+        </w:rPr>
+        <w:t>();           // Включаем диоды</w:t>
+      </w:r>
+    </w:p>
+    <w:p>
+      <w:pPr>
+        <w:spacing w:line="240" w:lineRule="auto"/>
+        <w:rPr>
+          <w:rFonts w:ascii="Courier New" w:hAnsi="Courier New" w:cs="Courier New"/>
+          <w:sz w:val="20"/>
+          <w:szCs w:val="20"/>
+        </w:rPr>
+      </w:pPr>
+      <w:r>
+        <w:rPr>
+          <w:rFonts w:ascii="Courier New" w:hAnsi="Courier New" w:cs="Courier New"/>
+          <w:sz w:val="20"/>
+          <w:szCs w:val="20"/>
+        </w:rPr>
+        <w:t xml:space="preserve">                </w:t>
+      </w:r>
+      <w:proofErr w:type="spellStart"/>
+      <w:r>
+        <w:rPr>
+          <w:rFonts w:ascii="Courier New" w:hAnsi="Courier New" w:cs="Courier New"/>
+          <w:sz w:val="20"/>
+          <w:szCs w:val="20"/>
+        </w:rPr>
+        <w:t>isDiodsON</w:t>
+      </w:r>
+      <w:proofErr w:type="spellEnd"/>
+      <w:r>
+        <w:rPr>
+          <w:rFonts w:ascii="Courier New" w:hAnsi="Courier New" w:cs="Courier New"/>
+          <w:sz w:val="20"/>
+          <w:szCs w:val="20"/>
+        </w:rPr>
+        <w:t xml:space="preserve"> = 1;          // Фиксируем, что диоды включены</w:t>
+      </w:r>
+    </w:p>
+    <w:p>
+      <w:pPr>
+        <w:spacing w:line="240" w:lineRule="auto"/>
+        <w:rPr>
+          <w:rFonts w:ascii="Courier New" w:hAnsi="Courier New" w:cs="Courier New"/>
+          <w:sz w:val="20"/>
+          <w:szCs w:val="20"/>
+        </w:rPr>
+      </w:pPr>
+      <w:r>
+        <w:rPr>
+          <w:rFonts w:ascii="Courier New" w:hAnsi="Courier New" w:cs="Courier New"/>
+          <w:sz w:val="20"/>
+          <w:szCs w:val="20"/>
+        </w:rPr>
+        <w:t xml:space="preserve">            }</w:t>
+      </w:r>
+    </w:p>
+    <w:p>
+      <w:pPr>
+        <w:spacing w:line="240" w:lineRule="auto"/>
+        <w:rPr>
+          <w:rFonts w:ascii="Courier New" w:hAnsi="Courier New" w:cs="Courier New"/>
+          <w:sz w:val="20"/>
+          <w:szCs w:val="20"/>
+        </w:rPr>
+      </w:pPr>
+      <w:r>
+        <w:rPr>
+          <w:rFonts w:ascii="Courier New" w:hAnsi="Courier New" w:cs="Courier New"/>
+          <w:sz w:val="20"/>
+          <w:szCs w:val="20"/>
+        </w:rPr>
+        <w:t xml:space="preserve">            // Если устройство было включено</w:t>
+      </w:r>
+    </w:p>
+    <w:p>
+      <w:pPr>
+        <w:spacing w:line="240" w:lineRule="auto"/>
+        <w:rPr>
+          <w:rFonts w:ascii="Courier New" w:hAnsi="Courier New" w:cs="Courier New"/>
+          <w:sz w:val="20"/>
+          <w:szCs w:val="20"/>
+        </w:rPr>
+      </w:pPr>
+      <w:r>
+        <w:rPr>
+          <w:rFonts w:ascii="Courier New" w:hAnsi="Courier New" w:cs="Courier New"/>
+          <w:sz w:val="20"/>
+          <w:szCs w:val="20"/>
+        </w:rPr>
+        <w:t xml:space="preserve">            </w:t>
+      </w:r>
+      <w:proofErr w:type="spellStart"/>
+      <w:r>
+        <w:rPr>
+          <w:rFonts w:ascii="Courier New" w:hAnsi="Courier New" w:cs="Courier New"/>
+          <w:sz w:val="20"/>
+          <w:szCs w:val="20"/>
+        </w:rPr>
+        <w:t>else</w:t>
+      </w:r>
+      <w:proofErr w:type="spellEnd"/>
+      <w:r>
+        <w:rPr>
+          <w:rFonts w:ascii="Courier New" w:hAnsi="Courier New" w:cs="Courier New"/>
+          <w:sz w:val="20"/>
+          <w:szCs w:val="20"/>
+        </w:rPr>
+        <w:t xml:space="preserve"> </w:t>
+      </w:r>
+      <w:proofErr w:type="spellStart"/>
+      <w:r>
+        <w:rPr>
+          <w:rFonts w:ascii="Courier New" w:hAnsi="Courier New" w:cs="Courier New"/>
+          <w:sz w:val="20"/>
+          <w:szCs w:val="20"/>
+        </w:rPr>
+        <w:t>if</w:t>
+      </w:r>
+      <w:proofErr w:type="spellEnd"/>
+      <w:r>
+        <w:rPr>
+          <w:rFonts w:ascii="Courier New" w:hAnsi="Courier New" w:cs="Courier New"/>
+          <w:sz w:val="20"/>
+          <w:szCs w:val="20"/>
+        </w:rPr>
+        <w:t xml:space="preserve"> (</w:t>
+      </w:r>
+      <w:proofErr w:type="spellStart"/>
+      <w:r>
+        <w:rPr>
+          <w:rFonts w:ascii="Courier New" w:hAnsi="Courier New" w:cs="Courier New"/>
+          <w:sz w:val="20"/>
+          <w:szCs w:val="20"/>
+        </w:rPr>
         <w:t>isDeviceON</w:t>
       </w:r>
       <w:proofErr w:type="spellEnd"/>
@@ -6394,7 +6638,77 @@
           <w:sz w:val="20"/>
           <w:szCs w:val="20"/>
         </w:rPr>
-        <w:t xml:space="preserve"> = 1;         // Фиксируем, что устройство включено</w:t>
+        <w:t xml:space="preserve"> &gt; 0)</w:t>
+      </w:r>
+    </w:p>
+    <w:p>
+      <w:pPr>
+        <w:spacing w:line="240" w:lineRule="auto"/>
+        <w:rPr>
+          <w:rFonts w:ascii="Courier New" w:hAnsi="Courier New" w:cs="Courier New"/>
+          <w:sz w:val="20"/>
+          <w:szCs w:val="20"/>
+        </w:rPr>
+      </w:pPr>
+      <w:r>
+        <w:rPr>
+          <w:rFonts w:ascii="Courier New" w:hAnsi="Courier New" w:cs="Courier New"/>
+          <w:sz w:val="20"/>
+          <w:szCs w:val="20"/>
+        </w:rPr>
+        <w:t xml:space="preserve">            {</w:t>
+      </w:r>
+    </w:p>
+    <w:p>
+      <w:pPr>
+        <w:spacing w:line="240" w:lineRule="auto"/>
+        <w:rPr>
+          <w:rFonts w:ascii="Courier New" w:hAnsi="Courier New" w:cs="Courier New"/>
+          <w:sz w:val="20"/>
+          <w:szCs w:val="20"/>
+        </w:rPr>
+      </w:pPr>
+      <w:r>
+        <w:rPr>
+          <w:rFonts w:ascii="Courier New" w:hAnsi="Courier New" w:cs="Courier New"/>
+          <w:sz w:val="20"/>
+          <w:szCs w:val="20"/>
+        </w:rPr>
+        <w:t xml:space="preserve">        </w:t>
+      </w:r>
+      <w:r>
+        <w:rPr>
+          <w:rFonts w:ascii="Courier New" w:hAnsi="Courier New" w:cs="Courier New"/>
+          <w:sz w:val="20"/>
+          <w:szCs w:val="20"/>
+        </w:rPr>
+        <w:t xml:space="preserve">        </w:t>
+      </w:r>
+      <w:proofErr w:type="spellStart"/>
+      <w:r>
+        <w:rPr>
+          <w:rFonts w:ascii="Courier New" w:hAnsi="Courier New" w:cs="Courier New"/>
+          <w:sz w:val="20"/>
+          <w:szCs w:val="20"/>
+        </w:rPr>
+        <w:t>isDeviceON</w:t>
+      </w:r>
+      <w:proofErr w:type="spellEnd"/>
+      <w:r>
+        <w:rPr>
+          <w:rFonts w:ascii="Courier New" w:hAnsi="Courier New" w:cs="Courier New"/>
+          <w:sz w:val="20"/>
+          <w:szCs w:val="20"/>
+        </w:rPr>
+        <w:t xml:space="preserve"> = 0;      </w:t>
+      </w:r>
+      <w:r>
+        <w:rPr>
+          <w:rFonts w:ascii="Courier New" w:hAnsi="Courier New" w:cs="Courier New"/>
+          <w:sz w:val="20"/>
+          <w:szCs w:val="20"/>
+        </w:rPr>
+        <w:t>// Фиксируем, что устройство выключено</w:t>
       </w:r>
     </w:p>
     <w:p>
@@ -6421,7 +6735,7 @@
           <w:sz w:val="20"/>
           <w:szCs w:val="20"/>
         </w:rPr>
-        <w:t>TurnLedsOn</w:t>
+        <w:t>isBlinkingEnabled</w:t>
       </w:r>
       <w:proofErr w:type="spellEnd"/>
       <w:r>
@@ -6430,7 +6744,7 @@
           <w:sz w:val="20"/>
           <w:szCs w:val="20"/>
         </w:rPr>
-        <w:t>();           // Включаем диоды</w:t>
+        <w:t xml:space="preserve"> = 0;  // Фиксируем, мерцание запрещено</w:t>
       </w:r>
     </w:p>
     <w:p>
@@ -6457,7 +6771,7 @@
           <w:sz w:val="20"/>
           <w:szCs w:val="20"/>
         </w:rPr>
-        <w:t>isDiodsON</w:t>
+        <w:t>TurnLedsOff</w:t>
       </w:r>
       <w:proofErr w:type="spellEnd"/>
       <w:r>
@@ -6466,7 +6780,7 @@
           <w:sz w:val="20"/>
           <w:szCs w:val="20"/>
         </w:rPr>
-        <w:t xml:space="preserve"> = 1;          // Фиксируем, что диоды включены</w:t>
+        <w:t>();          // Выключаем диоды</w:t>
       </w:r>
     </w:p>
     <w:p>
@@ -6502,16 +6816,315 @@
           <w:sz w:val="20"/>
           <w:szCs w:val="20"/>
         </w:rPr>
-        <w:t xml:space="preserve">            // Если устройство было включено</w:t>
-      </w:r>
-    </w:p>
-    <w:p>
-      <w:pPr>
-        <w:spacing w:line="240" w:lineRule="auto"/>
-        <w:rPr>
-          <w:rFonts w:ascii="Courier New" w:hAnsi="Courier New" w:cs="Courier New"/>
-          <w:sz w:val="20"/>
-          <w:szCs w:val="20"/>
+        <w:t xml:space="preserve">        }</w:t>
+      </w:r>
+    </w:p>
+    <w:p>
+      <w:pPr>
+        <w:spacing w:line="240" w:lineRule="auto"/>
+        <w:rPr>
+          <w:rFonts w:ascii="Courier New" w:hAnsi="Courier New" w:cs="Courier New"/>
+          <w:sz w:val="20"/>
+          <w:szCs w:val="20"/>
+        </w:rPr>
+      </w:pPr>
+      <w:r>
+        <w:rPr>
+          <w:rFonts w:ascii="Courier New" w:hAnsi="Courier New" w:cs="Courier New"/>
+          <w:sz w:val="20"/>
+          <w:szCs w:val="20"/>
+        </w:rPr>
+        <w:t xml:space="preserve">        // Иначе, если кнопка нажата в данный момент</w:t>
+      </w:r>
+    </w:p>
+    <w:p>
+      <w:pPr>
+        <w:spacing w:line="240" w:lineRule="auto"/>
+        <w:rPr>
+          <w:rFonts w:ascii="Courier New" w:hAnsi="Courier New" w:cs="Courier New"/>
+          <w:sz w:val="20"/>
+          <w:szCs w:val="20"/>
+        </w:rPr>
+      </w:pPr>
+      <w:r>
+        <w:rPr>
+          <w:rFonts w:ascii="Courier New" w:hAnsi="Courier New" w:cs="Courier New"/>
+          <w:sz w:val="20"/>
+          <w:szCs w:val="20"/>
+        </w:rPr>
+        <w:t xml:space="preserve">        </w:t>
+      </w:r>
+      <w:proofErr w:type="spellStart"/>
+      <w:r>
+        <w:rPr>
+          <w:rFonts w:ascii="Courier New" w:hAnsi="Courier New" w:cs="Courier New"/>
+          <w:sz w:val="20"/>
+          <w:szCs w:val="20"/>
+        </w:rPr>
+        <w:t>else</w:t>
+      </w:r>
+      <w:proofErr w:type="spellEnd"/>
+      <w:r>
+        <w:rPr>
+          <w:rFonts w:ascii="Courier New" w:hAnsi="Courier New" w:cs="Courier New"/>
+          <w:sz w:val="20"/>
+          <w:szCs w:val="20"/>
+        </w:rPr>
+        <w:t xml:space="preserve"> </w:t>
+      </w:r>
+      <w:proofErr w:type="spellStart"/>
+      <w:r>
+        <w:rPr>
+          <w:rFonts w:ascii="Courier New" w:hAnsi="Courier New" w:cs="Courier New"/>
+          <w:sz w:val="20"/>
+          <w:szCs w:val="20"/>
+        </w:rPr>
+        <w:t>if</w:t>
+      </w:r>
+      <w:proofErr w:type="spellEnd"/>
+      <w:r>
+        <w:rPr>
+          <w:rFonts w:ascii="Courier New" w:hAnsi="Courier New" w:cs="Courier New"/>
+          <w:sz w:val="20"/>
+          <w:szCs w:val="20"/>
+        </w:rPr>
+        <w:t xml:space="preserve"> (buttonS2 == 0)</w:t>
+      </w:r>
+    </w:p>
+    <w:p>
+      <w:pPr>
+        <w:spacing w:line="240" w:lineRule="auto"/>
+        <w:rPr>
+          <w:rFonts w:ascii="Courier New" w:hAnsi="Courier New" w:cs="Courier New"/>
+          <w:sz w:val="20"/>
+          <w:szCs w:val="20"/>
+        </w:rPr>
+      </w:pPr>
+      <w:r>
+        <w:rPr>
+          <w:rFonts w:ascii="Courier New" w:hAnsi="Courier New" w:cs="Courier New"/>
+          <w:sz w:val="20"/>
+          <w:szCs w:val="20"/>
+        </w:rPr>
+        <w:t xml:space="preserve">        {</w:t>
+      </w:r>
+    </w:p>
+    <w:p>
+      <w:pPr>
+        <w:spacing w:line="240" w:lineRule="auto"/>
+        <w:rPr>
+          <w:rFonts w:ascii="Courier New" w:hAnsi="Courier New" w:cs="Courier New"/>
+          <w:sz w:val="20"/>
+          <w:szCs w:val="20"/>
+        </w:rPr>
+      </w:pPr>
+      <w:r>
+        <w:rPr>
+          <w:rFonts w:ascii="Courier New" w:hAnsi="Courier New" w:cs="Courier New"/>
+          <w:sz w:val="20"/>
+          <w:szCs w:val="20"/>
+        </w:rPr>
+        <w:t xml:space="preserve">            // Фиксируем нажатие кнопки включения/выключения устройства</w:t>
+      </w:r>
+    </w:p>
+    <w:p>
+      <w:pPr>
+        <w:spacing w:line="240" w:lineRule="auto"/>
+        <w:rPr>
+          <w:rFonts w:ascii="Courier New" w:hAnsi="Courier New" w:cs="Courier New"/>
+          <w:sz w:val="20"/>
+          <w:szCs w:val="20"/>
+        </w:rPr>
+      </w:pPr>
+      <w:r>
+        <w:rPr>
+          <w:rFonts w:ascii="Courier New" w:hAnsi="Courier New" w:cs="Courier New"/>
+          <w:sz w:val="20"/>
+          <w:szCs w:val="20"/>
+        </w:rPr>
+        <w:t xml:space="preserve">            isS2PushedNow = 1;</w:t>
+      </w:r>
+    </w:p>
+    <w:p>
+      <w:pPr>
+        <w:spacing w:line="240" w:lineRule="auto"/>
+        <w:rPr>
+          <w:rFonts w:ascii="Courier New" w:hAnsi="Courier New" w:cs="Courier New"/>
+          <w:sz w:val="20"/>
+          <w:szCs w:val="20"/>
+        </w:rPr>
+      </w:pPr>
+      <w:r>
+        <w:rPr>
+          <w:rFonts w:ascii="Courier New" w:hAnsi="Courier New" w:cs="Courier New"/>
+          <w:sz w:val="20"/>
+          <w:szCs w:val="20"/>
+        </w:rPr>
+        <w:t xml:space="preserve">        }</w:t>
+      </w:r>
+    </w:p>
+    <w:p>
+      <w:pPr>
+        <w:spacing w:line="240" w:lineRule="auto"/>
+        <w:rPr>
+          <w:rFonts w:ascii="Courier New" w:hAnsi="Courier New" w:cs="Courier New"/>
+          <w:sz w:val="20"/>
+          <w:szCs w:val="20"/>
+        </w:rPr>
+      </w:pPr>
+    </w:p>
+    <w:p>
+      <w:pPr>
+        <w:spacing w:line="240" w:lineRule="auto"/>
+        <w:rPr>
+          <w:rFonts w:ascii="Courier New" w:hAnsi="Courier New" w:cs="Courier New"/>
+          <w:sz w:val="20"/>
+          <w:szCs w:val="20"/>
+        </w:rPr>
+      </w:pPr>
+      <w:r>
+        <w:rPr>
+          <w:rFonts w:ascii="Courier New" w:hAnsi="Courier New" w:cs="Courier New"/>
+          <w:sz w:val="20"/>
+          <w:szCs w:val="20"/>
+        </w:rPr>
+        <w:t xml:space="preserve">        // Обработка состояния кнопки S1(кнопка мерцания диодами)</w:t>
+      </w:r>
+    </w:p>
+    <w:p>
+      <w:pPr>
+        <w:spacing w:line="240" w:lineRule="auto"/>
+        <w:rPr>
+          <w:rFonts w:ascii="Courier New" w:hAnsi="Courier New" w:cs="Courier New"/>
+          <w:sz w:val="20"/>
+          <w:szCs w:val="20"/>
+        </w:rPr>
+      </w:pPr>
+      <w:r>
+        <w:rPr>
+          <w:rFonts w:ascii="Courier New" w:hAnsi="Courier New" w:cs="Courier New"/>
+          <w:sz w:val="20"/>
+          <w:szCs w:val="20"/>
+        </w:rPr>
+        <w:t xml:space="preserve">        // Если было </w:t>
+      </w:r>
+      <w:proofErr w:type="spellStart"/>
+      <w:r>
+        <w:rPr>
+          <w:rFonts w:ascii="Courier New" w:hAnsi="Courier New" w:cs="Courier New"/>
+          <w:sz w:val="20"/>
+          <w:szCs w:val="20"/>
+        </w:rPr>
+        <w:t>зафексировано</w:t>
+      </w:r>
+      <w:proofErr w:type="spellEnd"/>
+      <w:r>
+        <w:rPr>
+          <w:rFonts w:ascii="Courier New" w:hAnsi="Courier New" w:cs="Courier New"/>
+          <w:sz w:val="20"/>
+          <w:szCs w:val="20"/>
+        </w:rPr>
+        <w:t xml:space="preserve"> нажатие кнопки и в данный момент она не нажата</w:t>
+      </w:r>
+    </w:p>
+    <w:p>
+      <w:pPr>
+        <w:spacing w:line="240" w:lineRule="auto"/>
+        <w:rPr>
+          <w:rFonts w:ascii="Courier New" w:hAnsi="Courier New" w:cs="Courier New"/>
+          <w:sz w:val="20"/>
+          <w:szCs w:val="20"/>
+        </w:rPr>
+      </w:pPr>
+      <w:r>
+        <w:rPr>
+          <w:rFonts w:ascii="Courier New" w:hAnsi="Courier New" w:cs="Courier New"/>
+          <w:sz w:val="20"/>
+          <w:szCs w:val="20"/>
+        </w:rPr>
+        <w:t xml:space="preserve">        </w:t>
+      </w:r>
+      <w:proofErr w:type="spellStart"/>
+      <w:r>
+        <w:rPr>
+          <w:rFonts w:ascii="Courier New" w:hAnsi="Courier New" w:cs="Courier New"/>
+          <w:sz w:val="20"/>
+          <w:szCs w:val="20"/>
+        </w:rPr>
+        <w:t>if</w:t>
+      </w:r>
+      <w:proofErr w:type="spellEnd"/>
+      <w:r>
+        <w:rPr>
+          <w:rFonts w:ascii="Courier New" w:hAnsi="Courier New" w:cs="Courier New"/>
+          <w:sz w:val="20"/>
+          <w:szCs w:val="20"/>
+        </w:rPr>
+        <w:t xml:space="preserve"> (isS1PushedNow == 1 &amp;&amp; buttonS1</w:t>
+      </w:r>
+      <w:proofErr w:type="gramStart"/>
+      <w:r>
+        <w:rPr>
+          <w:rFonts w:ascii="Courier New" w:hAnsi="Courier New" w:cs="Courier New"/>
+          <w:sz w:val="20"/>
+          <w:szCs w:val="20"/>
+        </w:rPr>
+        <w:t xml:space="preserve"> !</w:t>
+      </w:r>
+      <w:proofErr w:type="gramEnd"/>
+      <w:r>
+        <w:rPr>
+          <w:rFonts w:ascii="Courier New" w:hAnsi="Courier New" w:cs="Courier New"/>
+          <w:sz w:val="20"/>
+          <w:szCs w:val="20"/>
+        </w:rPr>
+        <w:t>= 0)</w:t>
+      </w:r>
+    </w:p>
+    <w:p>
+      <w:pPr>
+        <w:spacing w:line="240" w:lineRule="auto"/>
+        <w:rPr>
+          <w:rFonts w:ascii="Courier New" w:hAnsi="Courier New" w:cs="Courier New"/>
+          <w:sz w:val="20"/>
+          <w:szCs w:val="20"/>
+        </w:rPr>
+      </w:pPr>
+      <w:r>
+        <w:rPr>
+          <w:rFonts w:ascii="Courier New" w:hAnsi="Courier New" w:cs="Courier New"/>
+          <w:sz w:val="20"/>
+          <w:szCs w:val="20"/>
+        </w:rPr>
+        <w:t xml:space="preserve">        {</w:t>
+      </w:r>
+    </w:p>
+    <w:p>
+      <w:pPr>
+        <w:spacing w:line="240" w:lineRule="auto"/>
+        <w:rPr>
+          <w:rFonts w:ascii="Courier New" w:hAnsi="Courier New" w:cs="Courier New"/>
+          <w:sz w:val="20"/>
+          <w:szCs w:val="20"/>
+        </w:rPr>
+      </w:pPr>
+      <w:r>
+        <w:rPr>
+          <w:rFonts w:ascii="Courier New" w:hAnsi="Courier New" w:cs="Courier New"/>
+          <w:sz w:val="20"/>
+          <w:szCs w:val="20"/>
+        </w:rPr>
+        <w:t xml:space="preserve">            // Обнуляем фиксацию нажатия кнопки</w:t>
+      </w:r>
+    </w:p>
+    <w:p>
+      <w:pPr>
+        <w:spacing w:line="240" w:lineRule="auto"/>
+        <w:rPr>
+          <w:rFonts w:ascii="Courier New" w:hAnsi="Courier New" w:cs="Courier New"/>
+          <w:sz w:val="20"/>
+          <w:szCs w:val="20"/>
+          <w:lang w:val="en-US"/>
         </w:rPr>
       </w:pPr>
       <w:r>
@@ -6522,6 +7135,170 @@
         </w:rPr>
         <w:t xml:space="preserve">            </w:t>
       </w:r>
+      <w:r>
+        <w:rPr>
+          <w:rFonts w:ascii="Courier New" w:hAnsi="Courier New" w:cs="Courier New"/>
+          <w:sz w:val="20"/>
+          <w:szCs w:val="20"/>
+          <w:lang w:val="en-US"/>
+        </w:rPr>
+        <w:t>isS1PushedNow = 0;</w:t>
+      </w:r>
+    </w:p>
+    <w:p>
+      <w:pPr>
+        <w:spacing w:line="240" w:lineRule="auto"/>
+        <w:rPr>
+          <w:rFonts w:ascii="Courier New" w:hAnsi="Courier New" w:cs="Courier New"/>
+          <w:sz w:val="20"/>
+          <w:szCs w:val="20"/>
+          <w:lang w:val="en-US"/>
+        </w:rPr>
+      </w:pPr>
+    </w:p>
+    <w:p>
+      <w:pPr>
+        <w:spacing w:line="240" w:lineRule="auto"/>
+        <w:rPr>
+          <w:rFonts w:ascii="Courier New" w:hAnsi="Courier New" w:cs="Courier New"/>
+          <w:sz w:val="20"/>
+          <w:szCs w:val="20"/>
+          <w:lang w:val="en-US"/>
+        </w:rPr>
+      </w:pPr>
+      <w:r>
+        <w:rPr>
+          <w:rFonts w:ascii="Courier New" w:hAnsi="Courier New" w:cs="Courier New"/>
+          <w:sz w:val="20"/>
+          <w:szCs w:val="20"/>
+          <w:lang w:val="en-US"/>
+        </w:rPr>
+        <w:t xml:space="preserve">            // </w:t>
+      </w:r>
+      <w:r>
+        <w:rPr>
+          <w:rFonts w:ascii="Courier New" w:hAnsi="Courier New" w:cs="Courier New"/>
+          <w:sz w:val="20"/>
+          <w:szCs w:val="20"/>
+        </w:rPr>
+        <w:t>Если</w:t>
+      </w:r>
+      <w:r>
+        <w:rPr>
+          <w:rFonts w:ascii="Courier New" w:hAnsi="Courier New" w:cs="Courier New"/>
+          <w:sz w:val="20"/>
+          <w:szCs w:val="20"/>
+          <w:lang w:val="en-US"/>
+        </w:rPr>
+        <w:t xml:space="preserve"> </w:t>
+      </w:r>
+      <w:r>
+        <w:rPr>
+          <w:rFonts w:ascii="Courier New" w:hAnsi="Courier New" w:cs="Courier New"/>
+          <w:sz w:val="20"/>
+          <w:szCs w:val="20"/>
+        </w:rPr>
+        <w:t>мерцание</w:t>
+      </w:r>
+      <w:r>
+        <w:rPr>
+          <w:rFonts w:ascii="Courier New" w:hAnsi="Courier New" w:cs="Courier New"/>
+          <w:sz w:val="20"/>
+          <w:szCs w:val="20"/>
+          <w:lang w:val="en-US"/>
+        </w:rPr>
+        <w:t xml:space="preserve"> </w:t>
+      </w:r>
+      <w:r>
+        <w:rPr>
+          <w:rFonts w:ascii="Courier New" w:hAnsi="Courier New" w:cs="Courier New"/>
+          <w:sz w:val="20"/>
+          <w:szCs w:val="20"/>
+        </w:rPr>
+        <w:t>было</w:t>
+      </w:r>
+      <w:r>
+        <w:rPr>
+          <w:rFonts w:ascii="Courier New" w:hAnsi="Courier New" w:cs="Courier New"/>
+          <w:sz w:val="20"/>
+          <w:szCs w:val="20"/>
+          <w:lang w:val="en-US"/>
+        </w:rPr>
+        <w:t xml:space="preserve"> </w:t>
+      </w:r>
+      <w:r>
+        <w:rPr>
+          <w:rFonts w:ascii="Courier New" w:hAnsi="Courier New" w:cs="Courier New"/>
+          <w:sz w:val="20"/>
+          <w:szCs w:val="20"/>
+        </w:rPr>
+        <w:t>выключено</w:t>
+      </w:r>
+    </w:p>
+    <w:p>
+      <w:pPr>
+        <w:spacing w:line="240" w:lineRule="auto"/>
+        <w:rPr>
+          <w:rFonts w:ascii="Courier New" w:hAnsi="Courier New" w:cs="Courier New"/>
+          <w:sz w:val="20"/>
+          <w:szCs w:val="20"/>
+          <w:lang w:val="en-US"/>
+        </w:rPr>
+      </w:pPr>
+      <w:r>
+        <w:rPr>
+          <w:rFonts w:ascii="Courier New" w:hAnsi="Courier New" w:cs="Courier New"/>
+          <w:sz w:val="20"/>
+          <w:szCs w:val="20"/>
+          <w:lang w:val="en-US"/>
+        </w:rPr>
+        <w:t xml:space="preserve">            if (isBlinkingEnabled == 0)</w:t>
+      </w:r>
+    </w:p>
+    <w:p>
+      <w:pPr>
+        <w:spacing w:line="240" w:lineRule="auto"/>
+        <w:rPr>
+          <w:rFonts w:ascii="Courier New" w:hAnsi="Courier New" w:cs="Courier New"/>
+          <w:sz w:val="20"/>
+          <w:szCs w:val="20"/>
+        </w:rPr>
+      </w:pPr>
+      <w:r>
+        <w:rPr>
+          <w:rFonts w:ascii="Courier New" w:hAnsi="Courier New" w:cs="Courier New"/>
+          <w:sz w:val="20"/>
+          <w:szCs w:val="20"/>
+          <w:lang w:val="en-US"/>
+        </w:rPr>
+        <w:t xml:space="preserve">            </w:t>
+      </w:r>
+      <w:r>
+        <w:rPr>
+          <w:rFonts w:ascii="Courier New" w:hAnsi="Courier New" w:cs="Courier New"/>
+          <w:sz w:val="20"/>
+          <w:szCs w:val="20"/>
+        </w:rPr>
+        <w:t>{</w:t>
+      </w:r>
+    </w:p>
+    <w:p>
+      <w:pPr>
+        <w:spacing w:line="240" w:lineRule="auto"/>
+        <w:rPr>
+          <w:rFonts w:ascii="Courier New" w:hAnsi="Courier New" w:cs="Courier New"/>
+          <w:sz w:val="20"/>
+          <w:szCs w:val="20"/>
+        </w:rPr>
+      </w:pPr>
+      <w:r>
+        <w:rPr>
+          <w:rFonts w:ascii="Courier New" w:hAnsi="Courier New" w:cs="Courier New"/>
+          <w:sz w:val="20"/>
+          <w:szCs w:val="20"/>
+        </w:rPr>
+        <w:t xml:space="preserve">                </w:t>
+      </w:r>
       <w:proofErr w:type="spellStart"/>
       <w:r>
         <w:rPr>
@@ -6529,6 +7306,78 @@
           <w:sz w:val="20"/>
           <w:szCs w:val="20"/>
         </w:rPr>
+        <w:t>isBlinkingEnabled</w:t>
+      </w:r>
+      <w:proofErr w:type="spellEnd"/>
+      <w:r>
+        <w:rPr>
+          <w:rFonts w:ascii="Courier New" w:hAnsi="Courier New" w:cs="Courier New"/>
+          <w:sz w:val="20"/>
+          <w:szCs w:val="20"/>
+        </w:rPr>
+        <w:t xml:space="preserve"> = 1; // Фиксируем, что мерцание включено</w:t>
+      </w:r>
+    </w:p>
+    <w:p>
+      <w:pPr>
+        <w:spacing w:line="240" w:lineRule="auto"/>
+        <w:rPr>
+          <w:rFonts w:ascii="Courier New" w:hAnsi="Courier New" w:cs="Courier New"/>
+          <w:sz w:val="20"/>
+          <w:szCs w:val="20"/>
+        </w:rPr>
+      </w:pPr>
+      <w:r>
+        <w:rPr>
+          <w:rFonts w:ascii="Courier New" w:hAnsi="Courier New" w:cs="Courier New"/>
+          <w:sz w:val="20"/>
+          <w:szCs w:val="20"/>
+        </w:rPr>
+        <w:t xml:space="preserve">            }</w:t>
+      </w:r>
+    </w:p>
+    <w:p>
+      <w:pPr>
+        <w:spacing w:line="240" w:lineRule="auto"/>
+        <w:rPr>
+          <w:rFonts w:ascii="Courier New" w:hAnsi="Courier New" w:cs="Courier New"/>
+          <w:sz w:val="20"/>
+          <w:szCs w:val="20"/>
+        </w:rPr>
+      </w:pPr>
+      <w:r>
+        <w:rPr>
+          <w:rFonts w:ascii="Courier New" w:hAnsi="Courier New" w:cs="Courier New"/>
+          <w:sz w:val="20"/>
+          <w:szCs w:val="20"/>
+        </w:rPr>
+        <w:t xml:space="preserve">            // Если мерцание было включено</w:t>
+      </w:r>
+    </w:p>
+    <w:p>
+      <w:pPr>
+        <w:spacing w:line="240" w:lineRule="auto"/>
+        <w:rPr>
+          <w:rFonts w:ascii="Courier New" w:hAnsi="Courier New" w:cs="Courier New"/>
+          <w:sz w:val="20"/>
+          <w:szCs w:val="20"/>
+        </w:rPr>
+      </w:pPr>
+      <w:r>
+        <w:rPr>
+          <w:rFonts w:ascii="Courier New" w:hAnsi="Courier New" w:cs="Courier New"/>
+          <w:sz w:val="20"/>
+          <w:szCs w:val="20"/>
+        </w:rPr>
+        <w:t xml:space="preserve">            </w:t>
+      </w:r>
+      <w:proofErr w:type="spellStart"/>
+      <w:r>
+        <w:rPr>
+          <w:rFonts w:ascii="Courier New" w:hAnsi="Courier New" w:cs="Courier New"/>
+          <w:sz w:val="20"/>
+          <w:szCs w:val="20"/>
+        </w:rPr>
         <w:t>else</w:t>
       </w:r>
       <w:proofErr w:type="spellEnd"/>
@@ -6565,6 +7414,186 @@
           <w:sz w:val="20"/>
           <w:szCs w:val="20"/>
         </w:rPr>
+        <w:t>isBlinkingEnabled</w:t>
+      </w:r>
+      <w:proofErr w:type="spellEnd"/>
+      <w:r>
+        <w:rPr>
+          <w:rFonts w:ascii="Courier New" w:hAnsi="Courier New" w:cs="Courier New"/>
+          <w:sz w:val="20"/>
+          <w:szCs w:val="20"/>
+        </w:rPr>
+        <w:t xml:space="preserve"> &gt; 0)</w:t>
+      </w:r>
+    </w:p>
+    <w:p>
+      <w:pPr>
+        <w:spacing w:line="240" w:lineRule="auto"/>
+        <w:rPr>
+          <w:rFonts w:ascii="Courier New" w:hAnsi="Courier New" w:cs="Courier New"/>
+          <w:sz w:val="20"/>
+          <w:szCs w:val="20"/>
+        </w:rPr>
+      </w:pPr>
+      <w:r>
+        <w:rPr>
+          <w:rFonts w:ascii="Courier New" w:hAnsi="Courier New" w:cs="Courier New"/>
+          <w:sz w:val="20"/>
+          <w:szCs w:val="20"/>
+        </w:rPr>
+        <w:t xml:space="preserve">            {</w:t>
+      </w:r>
+    </w:p>
+    <w:p>
+      <w:pPr>
+        <w:spacing w:line="240" w:lineRule="auto"/>
+        <w:rPr>
+          <w:rFonts w:ascii="Courier New" w:hAnsi="Courier New" w:cs="Courier New"/>
+          <w:sz w:val="20"/>
+          <w:szCs w:val="20"/>
+        </w:rPr>
+      </w:pPr>
+      <w:r>
+        <w:rPr>
+          <w:rFonts w:ascii="Courier New" w:hAnsi="Courier New" w:cs="Courier New"/>
+          <w:sz w:val="20"/>
+          <w:szCs w:val="20"/>
+        </w:rPr>
+        <w:t xml:space="preserve">                </w:t>
+      </w:r>
+      <w:proofErr w:type="spellStart"/>
+      <w:r>
+        <w:rPr>
+          <w:rFonts w:ascii="Courier New" w:hAnsi="Courier New" w:cs="Courier New"/>
+          <w:sz w:val="20"/>
+          <w:szCs w:val="20"/>
+        </w:rPr>
+        <w:t>isBlinkingEnabled</w:t>
+      </w:r>
+      <w:proofErr w:type="spellEnd"/>
+      <w:r>
+        <w:rPr>
+          <w:rFonts w:ascii="Courier New" w:hAnsi="Courier New" w:cs="Courier New"/>
+          <w:sz w:val="20"/>
+          <w:szCs w:val="20"/>
+        </w:rPr>
+        <w:t xml:space="preserve"> = 0; // Фиксируем, что мерцание выключено</w:t>
+      </w:r>
+    </w:p>
+    <w:p>
+      <w:pPr>
+        <w:spacing w:line="240" w:lineRule="auto"/>
+        <w:rPr>
+          <w:rFonts w:ascii="Courier New" w:hAnsi="Courier New" w:cs="Courier New"/>
+          <w:sz w:val="20"/>
+          <w:szCs w:val="20"/>
+        </w:rPr>
+      </w:pPr>
+      <w:r>
+        <w:rPr>
+          <w:rFonts w:ascii="Courier New" w:hAnsi="Courier New" w:cs="Courier New"/>
+          <w:sz w:val="20"/>
+          <w:szCs w:val="20"/>
+        </w:rPr>
+        <w:t xml:space="preserve">            }</w:t>
+      </w:r>
+    </w:p>
+    <w:p>
+      <w:pPr>
+        <w:spacing w:line="240" w:lineRule="auto"/>
+        <w:rPr>
+          <w:rFonts w:ascii="Courier New" w:hAnsi="Courier New" w:cs="Courier New"/>
+          <w:sz w:val="20"/>
+          <w:szCs w:val="20"/>
+        </w:rPr>
+      </w:pPr>
+      <w:r>
+        <w:rPr>
+          <w:rFonts w:ascii="Courier New" w:hAnsi="Courier New" w:cs="Courier New"/>
+          <w:sz w:val="20"/>
+          <w:szCs w:val="20"/>
+        </w:rPr>
+        <w:t xml:space="preserve">        }</w:t>
+      </w:r>
+    </w:p>
+    <w:p>
+      <w:pPr>
+        <w:spacing w:line="240" w:lineRule="auto"/>
+        <w:rPr>
+          <w:rFonts w:ascii="Courier New" w:hAnsi="Courier New" w:cs="Courier New"/>
+          <w:sz w:val="20"/>
+          <w:szCs w:val="20"/>
+        </w:rPr>
+      </w:pPr>
+      <w:r>
+        <w:rPr>
+          <w:rFonts w:ascii="Courier New" w:hAnsi="Courier New" w:cs="Courier New"/>
+          <w:sz w:val="20"/>
+          <w:szCs w:val="20"/>
+        </w:rPr>
+        <w:t xml:space="preserve">        // Иначе, если кнопка нажата в данный момент и устройство включено</w:t>
+      </w:r>
+    </w:p>
+    <w:p>
+      <w:pPr>
+        <w:spacing w:line="240" w:lineRule="auto"/>
+        <w:rPr>
+          <w:rFonts w:ascii="Courier New" w:hAnsi="Courier New" w:cs="Courier New"/>
+          <w:sz w:val="20"/>
+          <w:szCs w:val="20"/>
+        </w:rPr>
+      </w:pPr>
+      <w:r>
+        <w:rPr>
+          <w:rFonts w:ascii="Courier New" w:hAnsi="Courier New" w:cs="Courier New"/>
+          <w:sz w:val="20"/>
+          <w:szCs w:val="20"/>
+        </w:rPr>
+        <w:t xml:space="preserve">        </w:t>
+      </w:r>
+      <w:proofErr w:type="spellStart"/>
+      <w:r>
+        <w:rPr>
+          <w:rFonts w:ascii="Courier New" w:hAnsi="Courier New" w:cs="Courier New"/>
+          <w:sz w:val="20"/>
+          <w:szCs w:val="20"/>
+        </w:rPr>
+        <w:t>else</w:t>
+      </w:r>
+      <w:proofErr w:type="spellEnd"/>
+      <w:r>
+        <w:rPr>
+          <w:rFonts w:ascii="Courier New" w:hAnsi="Courier New" w:cs="Courier New"/>
+          <w:sz w:val="20"/>
+          <w:szCs w:val="20"/>
+        </w:rPr>
+        <w:t xml:space="preserve"> </w:t>
+      </w:r>
+      <w:proofErr w:type="spellStart"/>
+      <w:r>
+        <w:rPr>
+          <w:rFonts w:ascii="Courier New" w:hAnsi="Courier New" w:cs="Courier New"/>
+          <w:sz w:val="20"/>
+          <w:szCs w:val="20"/>
+        </w:rPr>
+        <w:t>if</w:t>
+      </w:r>
+      <w:proofErr w:type="spellEnd"/>
+      <w:r>
+        <w:rPr>
+          <w:rFonts w:ascii="Courier New" w:hAnsi="Courier New" w:cs="Courier New"/>
+          <w:sz w:val="20"/>
+          <w:szCs w:val="20"/>
+        </w:rPr>
+        <w:t xml:space="preserve"> (buttonS1 == 0 &amp;&amp; </w:t>
+      </w:r>
+      <w:proofErr w:type="spellStart"/>
+      <w:r>
+        <w:rPr>
+          <w:rFonts w:ascii="Courier New" w:hAnsi="Courier New" w:cs="Courier New"/>
+          <w:sz w:val="20"/>
+          <w:szCs w:val="20"/>
+        </w:rPr>
         <w:t>isDeviceON</w:t>
       </w:r>
       <w:proofErr w:type="spellEnd"/>
@@ -6592,25 +7621,108 @@
           <w:sz w:val="20"/>
           <w:szCs w:val="20"/>
         </w:rPr>
-        <w:t xml:space="preserve">            {</w:t>
-      </w:r>
-    </w:p>
-    <w:p>
-      <w:pPr>
-        <w:spacing w:line="240" w:lineRule="auto"/>
-        <w:rPr>
-          <w:rFonts w:ascii="Courier New" w:hAnsi="Courier New" w:cs="Courier New"/>
-          <w:sz w:val="20"/>
-          <w:szCs w:val="20"/>
-        </w:rPr>
-      </w:pPr>
-      <w:r>
-        <w:rPr>
-          <w:rFonts w:ascii="Courier New" w:hAnsi="Courier New" w:cs="Courier New"/>
-          <w:sz w:val="20"/>
-          <w:szCs w:val="20"/>
-        </w:rPr>
-        <w:t xml:space="preserve">                </w:t>
+        <w:t xml:space="preserve">        {</w:t>
+      </w:r>
+    </w:p>
+    <w:p>
+      <w:pPr>
+        <w:spacing w:line="240" w:lineRule="auto"/>
+        <w:rPr>
+          <w:rFonts w:ascii="Courier New" w:hAnsi="Courier New" w:cs="Courier New"/>
+          <w:sz w:val="20"/>
+          <w:szCs w:val="20"/>
+        </w:rPr>
+      </w:pPr>
+      <w:r>
+        <w:rPr>
+          <w:rFonts w:ascii="Courier New" w:hAnsi="Courier New" w:cs="Courier New"/>
+          <w:sz w:val="20"/>
+          <w:szCs w:val="20"/>
+        </w:rPr>
+        <w:t xml:space="preserve">            // Фиксируем нажатие кнопки включения/выключения мерцания</w:t>
+      </w:r>
+    </w:p>
+    <w:p>
+      <w:pPr>
+        <w:spacing w:line="240" w:lineRule="auto"/>
+        <w:rPr>
+          <w:rFonts w:ascii="Courier New" w:hAnsi="Courier New" w:cs="Courier New"/>
+          <w:sz w:val="20"/>
+          <w:szCs w:val="20"/>
+        </w:rPr>
+      </w:pPr>
+      <w:r>
+        <w:rPr>
+          <w:rFonts w:ascii="Courier New" w:hAnsi="Courier New" w:cs="Courier New"/>
+          <w:sz w:val="20"/>
+          <w:szCs w:val="20"/>
+        </w:rPr>
+        <w:t xml:space="preserve">            isS1PushedNow = 1;</w:t>
+      </w:r>
+    </w:p>
+    <w:p>
+      <w:pPr>
+        <w:spacing w:line="240" w:lineRule="auto"/>
+        <w:rPr>
+          <w:rFonts w:ascii="Courier New" w:hAnsi="Courier New" w:cs="Courier New"/>
+          <w:sz w:val="20"/>
+          <w:szCs w:val="20"/>
+        </w:rPr>
+      </w:pPr>
+      <w:r>
+        <w:rPr>
+          <w:rFonts w:ascii="Courier New" w:hAnsi="Courier New" w:cs="Courier New"/>
+          <w:sz w:val="20"/>
+          <w:szCs w:val="20"/>
+        </w:rPr>
+        <w:lastRenderedPageBreak/>
+        <w:t xml:space="preserve">        }</w:t>
+      </w:r>
+    </w:p>
+    <w:p>
+      <w:pPr>
+        <w:spacing w:line="240" w:lineRule="auto"/>
+        <w:rPr>
+          <w:rFonts w:ascii="Courier New" w:hAnsi="Courier New" w:cs="Courier New"/>
+          <w:sz w:val="20"/>
+          <w:szCs w:val="20"/>
+        </w:rPr>
+      </w:pPr>
+    </w:p>
+    <w:p>
+      <w:pPr>
+        <w:spacing w:line="240" w:lineRule="auto"/>
+        <w:rPr>
+          <w:rFonts w:ascii="Courier New" w:hAnsi="Courier New" w:cs="Courier New"/>
+          <w:sz w:val="20"/>
+          <w:szCs w:val="20"/>
+        </w:rPr>
+      </w:pPr>
+      <w:r>
+        <w:rPr>
+          <w:rFonts w:ascii="Courier New" w:hAnsi="Courier New" w:cs="Courier New"/>
+          <w:sz w:val="20"/>
+          <w:szCs w:val="20"/>
+        </w:rPr>
+        <w:t xml:space="preserve">        // устанавливаем задержку до следующей итерации цикла</w:t>
+      </w:r>
+    </w:p>
+    <w:p>
+      <w:pPr>
+        <w:spacing w:line="240" w:lineRule="auto"/>
+        <w:rPr>
+          <w:rFonts w:ascii="Courier New" w:hAnsi="Courier New" w:cs="Courier New"/>
+          <w:sz w:val="20"/>
+          <w:szCs w:val="20"/>
+        </w:rPr>
+      </w:pPr>
+      <w:r>
+        <w:rPr>
+          <w:rFonts w:ascii="Courier New" w:hAnsi="Courier New" w:cs="Courier New"/>
+          <w:sz w:val="20"/>
+          <w:szCs w:val="20"/>
+        </w:rPr>
+        <w:t xml:space="preserve">        </w:t>
       </w:r>
       <w:proofErr w:type="spellStart"/>
       <w:r>
@@ -6619,7 +7731,7 @@
           <w:sz w:val="20"/>
           <w:szCs w:val="20"/>
         </w:rPr>
-        <w:t>isDeviceON</w:t>
+        <w:t>delay</w:t>
       </w:r>
       <w:proofErr w:type="spellEnd"/>
       <w:r>
@@ -6628,25 +7740,25 @@
           <w:sz w:val="20"/>
           <w:szCs w:val="20"/>
         </w:rPr>
-        <w:t xml:space="preserve"> = 0;         // Фиксируем, что устройство выключено</w:t>
-      </w:r>
-    </w:p>
-    <w:p>
-      <w:pPr>
-        <w:spacing w:line="240" w:lineRule="auto"/>
-        <w:rPr>
-          <w:rFonts w:ascii="Courier New" w:hAnsi="Courier New" w:cs="Courier New"/>
-          <w:sz w:val="20"/>
-          <w:szCs w:val="20"/>
-        </w:rPr>
-      </w:pPr>
-      <w:r>
-        <w:rPr>
-          <w:rFonts w:ascii="Courier New" w:hAnsi="Courier New" w:cs="Courier New"/>
-          <w:sz w:val="20"/>
-          <w:szCs w:val="20"/>
-        </w:rPr>
-        <w:t xml:space="preserve">                </w:t>
+        <w:t xml:space="preserve"> = 8000;</w:t>
+      </w:r>
+    </w:p>
+    <w:p>
+      <w:pPr>
+        <w:spacing w:line="240" w:lineRule="auto"/>
+        <w:rPr>
+          <w:rFonts w:ascii="Courier New" w:hAnsi="Courier New" w:cs="Courier New"/>
+          <w:sz w:val="20"/>
+          <w:szCs w:val="20"/>
+        </w:rPr>
+      </w:pPr>
+      <w:r>
+        <w:rPr>
+          <w:rFonts w:ascii="Courier New" w:hAnsi="Courier New" w:cs="Courier New"/>
+          <w:sz w:val="20"/>
+          <w:szCs w:val="20"/>
+        </w:rPr>
+        <w:t xml:space="preserve">        </w:t>
       </w:r>
       <w:proofErr w:type="spellStart"/>
       <w:r>
@@ -6655,7 +7767,7 @@
           <w:sz w:val="20"/>
           <w:szCs w:val="20"/>
         </w:rPr>
-        <w:t>isBlinkingEnabled</w:t>
+        <w:t>while</w:t>
       </w:r>
       <w:proofErr w:type="spellEnd"/>
       <w:r>
@@ -6664,25 +7776,7 @@
           <w:sz w:val="20"/>
           <w:szCs w:val="20"/>
         </w:rPr>
-        <w:t xml:space="preserve"> = 0;  // Фиксируем, мерцание запрещено</w:t>
-      </w:r>
-    </w:p>
-    <w:p>
-      <w:pPr>
-        <w:spacing w:line="240" w:lineRule="auto"/>
-        <w:rPr>
-          <w:rFonts w:ascii="Courier New" w:hAnsi="Courier New" w:cs="Courier New"/>
-          <w:sz w:val="20"/>
-          <w:szCs w:val="20"/>
-        </w:rPr>
-      </w:pPr>
-      <w:r>
-        <w:rPr>
-          <w:rFonts w:ascii="Courier New" w:hAnsi="Courier New" w:cs="Courier New"/>
-          <w:sz w:val="20"/>
-          <w:szCs w:val="20"/>
-        </w:rPr>
-        <w:t xml:space="preserve">                </w:t>
+        <w:t xml:space="preserve"> (</w:t>
       </w:r>
       <w:proofErr w:type="spellStart"/>
       <w:r>
@@ -6691,7 +7785,7 @@
           <w:sz w:val="20"/>
           <w:szCs w:val="20"/>
         </w:rPr>
-        <w:t>TurnLedsOff</w:t>
+        <w:t>delay</w:t>
       </w:r>
       <w:proofErr w:type="spellEnd"/>
       <w:r>
@@ -6700,25 +7794,61 @@
           <w:sz w:val="20"/>
           <w:szCs w:val="20"/>
         </w:rPr>
-        <w:t>();          // Выключаем диоды</w:t>
-      </w:r>
-    </w:p>
-    <w:p>
-      <w:pPr>
-        <w:spacing w:line="240" w:lineRule="auto"/>
-        <w:rPr>
-          <w:rFonts w:ascii="Courier New" w:hAnsi="Courier New" w:cs="Courier New"/>
-          <w:sz w:val="20"/>
-          <w:szCs w:val="20"/>
-        </w:rPr>
-      </w:pPr>
-      <w:r>
-        <w:rPr>
-          <w:rFonts w:ascii="Courier New" w:hAnsi="Courier New" w:cs="Courier New"/>
-          <w:sz w:val="20"/>
-          <w:szCs w:val="20"/>
-        </w:rPr>
-        <w:t xml:space="preserve">            }</w:t>
+        <w:t xml:space="preserve"> &gt; 0)</w:t>
+      </w:r>
+    </w:p>
+    <w:p>
+      <w:pPr>
+        <w:spacing w:line="240" w:lineRule="auto"/>
+        <w:rPr>
+          <w:rFonts w:ascii="Courier New" w:hAnsi="Courier New" w:cs="Courier New"/>
+          <w:sz w:val="20"/>
+          <w:szCs w:val="20"/>
+        </w:rPr>
+      </w:pPr>
+      <w:r>
+        <w:rPr>
+          <w:rFonts w:ascii="Courier New" w:hAnsi="Courier New" w:cs="Courier New"/>
+          <w:sz w:val="20"/>
+          <w:szCs w:val="20"/>
+        </w:rPr>
+        <w:t xml:space="preserve">        {</w:t>
+      </w:r>
+    </w:p>
+    <w:p>
+      <w:pPr>
+        <w:spacing w:line="240" w:lineRule="auto"/>
+        <w:rPr>
+          <w:rFonts w:ascii="Courier New" w:hAnsi="Courier New" w:cs="Courier New"/>
+          <w:sz w:val="20"/>
+          <w:szCs w:val="20"/>
+        </w:rPr>
+      </w:pPr>
+      <w:r>
+        <w:rPr>
+          <w:rFonts w:ascii="Courier New" w:hAnsi="Courier New" w:cs="Courier New"/>
+          <w:sz w:val="20"/>
+          <w:szCs w:val="20"/>
+        </w:rPr>
+        <w:t xml:space="preserve">            </w:t>
+      </w:r>
+      <w:proofErr w:type="spellStart"/>
+      <w:r>
+        <w:rPr>
+          <w:rFonts w:ascii="Courier New" w:hAnsi="Courier New" w:cs="Courier New"/>
+          <w:sz w:val="20"/>
+          <w:szCs w:val="20"/>
+        </w:rPr>
+        <w:t>delay</w:t>
+      </w:r>
+      <w:proofErr w:type="spellEnd"/>
+      <w:r>
+        <w:rPr>
+          <w:rFonts w:ascii="Courier New" w:hAnsi="Courier New" w:cs="Courier New"/>
+          <w:sz w:val="20"/>
+          <w:szCs w:val="20"/>
+        </w:rPr>
+        <w:t>--;</w:t>
       </w:r>
     </w:p>
     <w:p>
@@ -6754,1182 +7884,263 @@
           <w:sz w:val="20"/>
           <w:szCs w:val="20"/>
         </w:rPr>
-        <w:t xml:space="preserve">        // Иначе, если кнопка нажата в данный момент</w:t>
-      </w:r>
-    </w:p>
-    <w:p>
-      <w:pPr>
-        <w:spacing w:line="240" w:lineRule="auto"/>
-        <w:rPr>
-          <w:rFonts w:ascii="Courier New" w:hAnsi="Courier New" w:cs="Courier New"/>
-          <w:sz w:val="20"/>
-          <w:szCs w:val="20"/>
-        </w:rPr>
-      </w:pPr>
-      <w:r>
-        <w:rPr>
-          <w:rFonts w:ascii="Courier New" w:hAnsi="Courier New" w:cs="Courier New"/>
-          <w:sz w:val="20"/>
-          <w:szCs w:val="20"/>
-        </w:rPr>
-        <w:t xml:space="preserve">        </w:t>
-      </w:r>
-      <w:proofErr w:type="spellStart"/>
-      <w:r>
-        <w:rPr>
-          <w:rFonts w:ascii="Courier New" w:hAnsi="Courier New" w:cs="Courier New"/>
-          <w:sz w:val="20"/>
-          <w:szCs w:val="20"/>
-        </w:rPr>
-        <w:t>else</w:t>
-      </w:r>
-      <w:proofErr w:type="spellEnd"/>
-      <w:r>
-        <w:rPr>
-          <w:rFonts w:ascii="Courier New" w:hAnsi="Courier New" w:cs="Courier New"/>
-          <w:sz w:val="20"/>
+        <w:t xml:space="preserve">    }</w:t>
+      </w:r>
+    </w:p>
+    <w:p>
+      <w:pPr>
+        <w:spacing w:line="240" w:lineRule="auto"/>
+        <w:rPr>
+          <w:rFonts w:ascii="Courier New" w:hAnsi="Courier New" w:cs="Courier New"/>
+          <w:sz w:val="20"/>
+          <w:szCs w:val="20"/>
+        </w:rPr>
+      </w:pPr>
+      <w:r>
+        <w:rPr>
+          <w:rFonts w:ascii="Courier New" w:hAnsi="Courier New" w:cs="Courier New"/>
+          <w:sz w:val="20"/>
+          <w:szCs w:val="20"/>
+        </w:rPr>
+        <w:t>}</w:t>
+      </w:r>
+    </w:p>
+    <w:p>
+      <w:pPr>
+        <w:spacing w:line="240" w:lineRule="auto"/>
+        <w:rPr>
+          <w:rFonts w:ascii="Courier New" w:hAnsi="Courier New" w:cs="Courier New"/>
+          <w:sz w:val="20"/>
+          <w:szCs w:val="20"/>
+        </w:rPr>
+      </w:pPr>
+    </w:p>
+    <w:p>
+      <w:pPr>
+        <w:spacing w:line="240" w:lineRule="auto"/>
+        <w:rPr>
+          <w:rFonts w:ascii="Courier New" w:hAnsi="Courier New" w:cs="Courier New"/>
+          <w:sz w:val="20"/>
+          <w:szCs w:val="20"/>
+        </w:rPr>
+      </w:pPr>
+    </w:p>
+    <w:p>
+      <w:pPr>
+        <w:spacing w:line="240" w:lineRule="auto"/>
+        <w:jc w:val="center"/>
+        <w:rPr>
+          <w:b/>
+          <w:sz w:val="28"/>
+          <w:szCs w:val="20"/>
+        </w:rPr>
+      </w:pPr>
+    </w:p>
+    <w:p>
+      <w:pPr>
+        <w:spacing w:line="240" w:lineRule="auto"/>
+        <w:jc w:val="center"/>
+        <w:rPr>
+          <w:b/>
+          <w:sz w:val="28"/>
+          <w:szCs w:val="20"/>
+        </w:rPr>
+      </w:pPr>
+      <w:r>
+        <w:rPr>
+          <w:b/>
+          <w:sz w:val="28"/>
+          <w:szCs w:val="20"/>
+        </w:rPr>
+        <w:t>Заключение</w:t>
+      </w:r>
+    </w:p>
+    <w:p>
+      <w:pPr>
+        <w:spacing w:line="240" w:lineRule="auto"/>
+        <w:jc w:val="center"/>
+        <w:rPr>
+          <w:b/>
+          <w:sz w:val="28"/>
+          <w:szCs w:val="20"/>
+        </w:rPr>
+      </w:pPr>
+    </w:p>
+    <w:p>
+      <w:pPr>
+        <w:spacing w:line="240" w:lineRule="auto"/>
+        <w:rPr>
+          <w:sz w:val="28"/>
+          <w:szCs w:val="20"/>
+        </w:rPr>
+      </w:pPr>
+      <w:r>
+        <w:rPr>
+          <w:sz w:val="28"/>
+          <w:szCs w:val="20"/>
+        </w:rPr>
+        <w:t>В результате выполнения работы</w:t>
+      </w:r>
+      <w:r>
+        <w:rPr>
+          <w:sz w:val="28"/>
           <w:szCs w:val="20"/>
         </w:rPr>
         <w:t xml:space="preserve"> </w:t>
       </w:r>
-      <w:proofErr w:type="spellStart"/>
-      <w:r>
-        <w:rPr>
-          <w:rFonts w:ascii="Courier New" w:hAnsi="Courier New" w:cs="Courier New"/>
-          <w:sz w:val="20"/>
-          <w:szCs w:val="20"/>
-        </w:rPr>
-        <w:t>if</w:t>
-      </w:r>
-      <w:proofErr w:type="spellEnd"/>
-      <w:r>
-        <w:rPr>
-          <w:rFonts w:ascii="Courier New" w:hAnsi="Courier New" w:cs="Courier New"/>
-          <w:sz w:val="20"/>
-          <w:szCs w:val="20"/>
-        </w:rPr>
-        <w:t xml:space="preserve"> (buttonS2 == 0)</w:t>
-      </w:r>
-    </w:p>
-    <w:p>
-      <w:pPr>
-        <w:spacing w:line="240" w:lineRule="auto"/>
-        <w:rPr>
-          <w:rFonts w:ascii="Courier New" w:hAnsi="Courier New" w:cs="Courier New"/>
-          <w:sz w:val="20"/>
-          <w:szCs w:val="20"/>
-        </w:rPr>
-      </w:pPr>
-      <w:r>
-        <w:rPr>
-          <w:rFonts w:ascii="Courier New" w:hAnsi="Courier New" w:cs="Courier New"/>
-          <w:sz w:val="20"/>
-          <w:szCs w:val="20"/>
-        </w:rPr>
-        <w:t xml:space="preserve">        {</w:t>
-      </w:r>
-    </w:p>
-    <w:p>
-      <w:pPr>
-        <w:spacing w:line="240" w:lineRule="auto"/>
-        <w:rPr>
-          <w:rFonts w:ascii="Courier New" w:hAnsi="Courier New" w:cs="Courier New"/>
-          <w:sz w:val="20"/>
-          <w:szCs w:val="20"/>
-        </w:rPr>
-      </w:pPr>
-      <w:r>
-        <w:rPr>
-          <w:rFonts w:ascii="Courier New" w:hAnsi="Courier New" w:cs="Courier New"/>
-          <w:sz w:val="20"/>
-          <w:szCs w:val="20"/>
-        </w:rPr>
-        <w:t xml:space="preserve">            // Фиксируем нажатие кнопки включения/выключения устройства</w:t>
-      </w:r>
-    </w:p>
-    <w:p>
-      <w:pPr>
-        <w:spacing w:line="240" w:lineRule="auto"/>
-        <w:rPr>
-          <w:rFonts w:ascii="Courier New" w:hAnsi="Courier New" w:cs="Courier New"/>
-          <w:sz w:val="20"/>
-          <w:szCs w:val="20"/>
-        </w:rPr>
-      </w:pPr>
-      <w:r>
-        <w:rPr>
-          <w:rFonts w:ascii="Courier New" w:hAnsi="Courier New" w:cs="Courier New"/>
-          <w:sz w:val="20"/>
-          <w:szCs w:val="20"/>
-        </w:rPr>
-        <w:t xml:space="preserve">            isS2PushedNow = 1;</w:t>
-      </w:r>
-    </w:p>
-    <w:p>
-      <w:pPr>
-        <w:spacing w:line="240" w:lineRule="auto"/>
-        <w:rPr>
-          <w:rFonts w:ascii="Courier New" w:hAnsi="Courier New" w:cs="Courier New"/>
-          <w:sz w:val="20"/>
-          <w:szCs w:val="20"/>
-        </w:rPr>
-      </w:pPr>
-      <w:r>
-        <w:rPr>
-          <w:rFonts w:ascii="Courier New" w:hAnsi="Courier New" w:cs="Courier New"/>
-          <w:sz w:val="20"/>
-          <w:szCs w:val="20"/>
-        </w:rPr>
-        <w:t xml:space="preserve">        }</w:t>
-      </w:r>
-    </w:p>
-    <w:p>
-      <w:pPr>
-        <w:spacing w:line="240" w:lineRule="auto"/>
-        <w:rPr>
-          <w:rFonts w:ascii="Courier New" w:hAnsi="Courier New" w:cs="Courier New"/>
-          <w:sz w:val="20"/>
-          <w:szCs w:val="20"/>
-        </w:rPr>
-      </w:pPr>
-    </w:p>
-    <w:p>
-      <w:pPr>
-        <w:spacing w:line="240" w:lineRule="auto"/>
-        <w:rPr>
-          <w:rFonts w:ascii="Courier New" w:hAnsi="Courier New" w:cs="Courier New"/>
-          <w:sz w:val="20"/>
-          <w:szCs w:val="20"/>
-        </w:rPr>
-      </w:pPr>
-      <w:r>
-        <w:rPr>
-          <w:rFonts w:ascii="Courier New" w:hAnsi="Courier New" w:cs="Courier New"/>
-          <w:sz w:val="20"/>
-          <w:szCs w:val="20"/>
-        </w:rPr>
-        <w:t xml:space="preserve">        // Обработка состояния кнопки S1(кнопка мерцания диодами)</w:t>
-      </w:r>
-    </w:p>
-    <w:p>
-      <w:pPr>
-        <w:spacing w:line="240" w:lineRule="auto"/>
-        <w:rPr>
-          <w:rFonts w:ascii="Courier New" w:hAnsi="Courier New" w:cs="Courier New"/>
-          <w:sz w:val="20"/>
-          <w:szCs w:val="20"/>
-        </w:rPr>
-      </w:pPr>
-      <w:r>
-        <w:rPr>
-          <w:rFonts w:ascii="Courier New" w:hAnsi="Courier New" w:cs="Courier New"/>
-          <w:sz w:val="20"/>
-          <w:szCs w:val="20"/>
-        </w:rPr>
-        <w:t xml:space="preserve">        // Если было </w:t>
-      </w:r>
-      <w:proofErr w:type="spellStart"/>
-      <w:r>
-        <w:rPr>
-          <w:rFonts w:ascii="Courier New" w:hAnsi="Courier New" w:cs="Courier New"/>
-          <w:sz w:val="20"/>
-          <w:szCs w:val="20"/>
-        </w:rPr>
-        <w:t>зафексировано</w:t>
-      </w:r>
-      <w:proofErr w:type="spellEnd"/>
-      <w:r>
-        <w:rPr>
-          <w:rFonts w:ascii="Courier New" w:hAnsi="Courier New" w:cs="Courier New"/>
-          <w:sz w:val="20"/>
-          <w:szCs w:val="20"/>
-        </w:rPr>
-        <w:t xml:space="preserve"> нажатие кнопки и в данный момент она не нажата</w:t>
-      </w:r>
-    </w:p>
-    <w:p>
-      <w:pPr>
-        <w:spacing w:line="240" w:lineRule="auto"/>
-        <w:rPr>
-          <w:rFonts w:ascii="Courier New" w:hAnsi="Courier New" w:cs="Courier New"/>
-          <w:sz w:val="20"/>
-          <w:szCs w:val="20"/>
-        </w:rPr>
-      </w:pPr>
-      <w:r>
-        <w:rPr>
-          <w:rFonts w:ascii="Courier New" w:hAnsi="Courier New" w:cs="Courier New"/>
-          <w:sz w:val="20"/>
-          <w:szCs w:val="20"/>
-        </w:rPr>
-        <w:t xml:space="preserve">        </w:t>
-      </w:r>
-      <w:proofErr w:type="spellStart"/>
-      <w:r>
-        <w:rPr>
-          <w:rFonts w:ascii="Courier New" w:hAnsi="Courier New" w:cs="Courier New"/>
-          <w:sz w:val="20"/>
-          <w:szCs w:val="20"/>
-        </w:rPr>
-        <w:t>if</w:t>
-      </w:r>
-      <w:proofErr w:type="spellEnd"/>
-      <w:r>
-        <w:rPr>
-          <w:rFonts w:ascii="Courier New" w:hAnsi="Courier New" w:cs="Courier New"/>
-          <w:sz w:val="20"/>
-          <w:szCs w:val="20"/>
-        </w:rPr>
-        <w:t xml:space="preserve"> (isS1PushedNow == 1 &amp;&amp; buttonS1</w:t>
-      </w:r>
-      <w:proofErr w:type="gramStart"/>
-      <w:r>
-        <w:rPr>
-          <w:rFonts w:ascii="Courier New" w:hAnsi="Courier New" w:cs="Courier New"/>
-          <w:sz w:val="20"/>
-          <w:szCs w:val="20"/>
-        </w:rPr>
-        <w:t xml:space="preserve"> !</w:t>
-      </w:r>
-      <w:proofErr w:type="gramEnd"/>
-      <w:r>
-        <w:rPr>
-          <w:rFonts w:ascii="Courier New" w:hAnsi="Courier New" w:cs="Courier New"/>
-          <w:sz w:val="20"/>
-          <w:szCs w:val="20"/>
-        </w:rPr>
-        <w:t>= 0)</w:t>
-      </w:r>
-    </w:p>
-    <w:p>
-      <w:pPr>
-        <w:spacing w:line="240" w:lineRule="auto"/>
-        <w:rPr>
-          <w:rFonts w:ascii="Courier New" w:hAnsi="Courier New" w:cs="Courier New"/>
-          <w:sz w:val="20"/>
-          <w:szCs w:val="20"/>
-        </w:rPr>
-      </w:pPr>
-      <w:r>
-        <w:rPr>
-          <w:rFonts w:ascii="Courier New" w:hAnsi="Courier New" w:cs="Courier New"/>
-          <w:sz w:val="20"/>
-          <w:szCs w:val="20"/>
-        </w:rPr>
-        <w:t xml:space="preserve">        {</w:t>
-      </w:r>
-    </w:p>
-    <w:p>
-      <w:pPr>
-        <w:spacing w:line="240" w:lineRule="auto"/>
-        <w:rPr>
-          <w:rFonts w:ascii="Courier New" w:hAnsi="Courier New" w:cs="Courier New"/>
-          <w:sz w:val="20"/>
-          <w:szCs w:val="20"/>
-        </w:rPr>
-      </w:pPr>
-      <w:r>
-        <w:rPr>
-          <w:rFonts w:ascii="Courier New" w:hAnsi="Courier New" w:cs="Courier New"/>
-          <w:sz w:val="20"/>
-          <w:szCs w:val="20"/>
-        </w:rPr>
-        <w:t xml:space="preserve">            // Обнуляем фиксацию нажатия кнопки</w:t>
-      </w:r>
-    </w:p>
-    <w:p>
-      <w:pPr>
-        <w:spacing w:line="240" w:lineRule="auto"/>
-        <w:rPr>
-          <w:rFonts w:ascii="Courier New" w:hAnsi="Courier New" w:cs="Courier New"/>
-          <w:sz w:val="20"/>
-          <w:szCs w:val="20"/>
-          <w:lang w:val="en-US"/>
-        </w:rPr>
-      </w:pPr>
-      <w:r>
-        <w:rPr>
-          <w:rFonts w:ascii="Courier New" w:hAnsi="Courier New" w:cs="Courier New"/>
-          <w:sz w:val="20"/>
-          <w:szCs w:val="20"/>
-        </w:rPr>
-        <w:t xml:space="preserve">            </w:t>
-      </w:r>
-      <w:r>
-        <w:rPr>
-          <w:rFonts w:ascii="Courier New" w:hAnsi="Courier New" w:cs="Courier New"/>
-          <w:sz w:val="20"/>
-          <w:szCs w:val="20"/>
-          <w:lang w:val="en-US"/>
-        </w:rPr>
-        <w:t>isS1PushedNow = 0;</w:t>
-      </w:r>
-    </w:p>
-    <w:p>
-      <w:pPr>
-        <w:spacing w:line="240" w:lineRule="auto"/>
-        <w:rPr>
-          <w:rFonts w:ascii="Courier New" w:hAnsi="Courier New" w:cs="Courier New"/>
-          <w:sz w:val="20"/>
-          <w:szCs w:val="20"/>
-          <w:lang w:val="en-US"/>
-        </w:rPr>
-      </w:pPr>
-    </w:p>
-    <w:p>
-      <w:pPr>
-        <w:spacing w:line="240" w:lineRule="auto"/>
-        <w:rPr>
-          <w:rFonts w:ascii="Courier New" w:hAnsi="Courier New" w:cs="Courier New"/>
-          <w:sz w:val="20"/>
-          <w:szCs w:val="20"/>
-          <w:lang w:val="en-US"/>
-        </w:rPr>
-      </w:pPr>
-      <w:r>
-        <w:rPr>
-          <w:rFonts w:ascii="Courier New" w:hAnsi="Courier New" w:cs="Courier New"/>
-          <w:sz w:val="20"/>
-          <w:szCs w:val="20"/>
-          <w:lang w:val="en-US"/>
-        </w:rPr>
-        <w:t xml:space="preserve">            // </w:t>
-      </w:r>
-      <w:r>
-        <w:rPr>
-          <w:rFonts w:ascii="Courier New" w:hAnsi="Courier New" w:cs="Courier New"/>
-          <w:sz w:val="20"/>
-          <w:szCs w:val="20"/>
-        </w:rPr>
-        <w:t>Если</w:t>
-      </w:r>
-      <w:r>
-        <w:rPr>
-          <w:rFonts w:ascii="Courier New" w:hAnsi="Courier New" w:cs="Courier New"/>
-          <w:sz w:val="20"/>
-          <w:szCs w:val="20"/>
-          <w:lang w:val="en-US"/>
+      <w:r>
+        <w:rPr>
+          <w:sz w:val="28"/>
+          <w:szCs w:val="28"/>
+        </w:rPr>
+        <w:t>была освоена интегрированная среда</w:t>
+      </w:r>
+      <w:r>
+        <w:rPr>
+          <w:sz w:val="28"/>
+          <w:szCs w:val="28"/>
+        </w:rPr>
+        <w:t xml:space="preserve"> разработки </w:t>
+      </w:r>
+      <w:r>
+        <w:rPr>
+          <w:sz w:val="28"/>
+          <w:szCs w:val="28"/>
+          <w:lang w:val="en-US"/>
+        </w:rPr>
+        <w:t>Code</w:t>
+      </w:r>
+      <w:r>
+        <w:rPr>
+          <w:sz w:val="28"/>
+          <w:szCs w:val="28"/>
         </w:rPr>
         <w:t xml:space="preserve"> </w:t>
       </w:r>
       <w:r>
         <w:rPr>
-          <w:rFonts w:ascii="Courier New" w:hAnsi="Courier New" w:cs="Courier New"/>
-          <w:sz w:val="20"/>
-          <w:szCs w:val="20"/>
-        </w:rPr>
-        <w:t>мерцание</w:t>
-      </w:r>
-      <w:r>
-        <w:rPr>
-          <w:rFonts w:ascii="Courier New" w:hAnsi="Courier New" w:cs="Courier New"/>
-          <w:sz w:val="20"/>
-          <w:szCs w:val="20"/>
-          <w:lang w:val="en-US"/>
+          <w:sz w:val="28"/>
+          <w:szCs w:val="28"/>
+          <w:lang w:val="en-US"/>
+        </w:rPr>
+        <w:t>Composer</w:t>
+      </w:r>
+      <w:r>
+        <w:rPr>
+          <w:sz w:val="28"/>
+          <w:szCs w:val="28"/>
         </w:rPr>
         <w:t xml:space="preserve"> </w:t>
       </w:r>
       <w:r>
         <w:rPr>
-          <w:rFonts w:ascii="Courier New" w:hAnsi="Courier New" w:cs="Courier New"/>
-          <w:sz w:val="20"/>
-          <w:szCs w:val="20"/>
-        </w:rPr>
-        <w:t>было</w:t>
-      </w:r>
-      <w:r>
-        <w:rPr>
-          <w:rFonts w:ascii="Courier New" w:hAnsi="Courier New" w:cs="Courier New"/>
-          <w:sz w:val="20"/>
-          <w:szCs w:val="20"/>
-          <w:lang w:val="en-US"/>
+          <w:sz w:val="28"/>
+          <w:szCs w:val="28"/>
+          <w:lang w:val="en-US"/>
+        </w:rPr>
+        <w:t>Studio</w:t>
+      </w:r>
+      <w:r>
+        <w:rPr>
+          <w:sz w:val="28"/>
+          <w:szCs w:val="20"/>
+        </w:rPr>
+        <w:t>.</w:t>
+      </w:r>
+      <w:r>
+        <w:rPr>
+          <w:sz w:val="28"/>
+          <w:szCs w:val="20"/>
         </w:rPr>
         <w:t xml:space="preserve"> </w:t>
       </w:r>
-      <w:r>
-        <w:rPr>
-          <w:rFonts w:ascii="Courier New" w:hAnsi="Courier New" w:cs="Courier New"/>
-          <w:sz w:val="20"/>
-          <w:szCs w:val="20"/>
-        </w:rPr>
-        <w:t>выключено</w:t>
-      </w:r>
-    </w:p>
-    <w:p>
-      <w:pPr>
-        <w:spacing w:line="240" w:lineRule="auto"/>
-        <w:rPr>
-          <w:rFonts w:ascii="Courier New" w:hAnsi="Courier New" w:cs="Courier New"/>
-          <w:sz w:val="20"/>
-          <w:szCs w:val="20"/>
-          <w:lang w:val="en-US"/>
-        </w:rPr>
-      </w:pPr>
-      <w:r>
-        <w:rPr>
-          <w:rFonts w:ascii="Courier New" w:hAnsi="Courier New" w:cs="Courier New"/>
-          <w:sz w:val="20"/>
-          <w:szCs w:val="20"/>
-          <w:lang w:val="en-US"/>
-        </w:rPr>
-        <w:t xml:space="preserve">            if (isBlinkingEnabled == 0)</w:t>
-      </w:r>
-    </w:p>
-    <w:p>
-      <w:pPr>
-        <w:spacing w:line="240" w:lineRule="auto"/>
-        <w:rPr>
-          <w:rFonts w:ascii="Courier New" w:hAnsi="Courier New" w:cs="Courier New"/>
-          <w:sz w:val="20"/>
-          <w:szCs w:val="20"/>
-        </w:rPr>
-      </w:pPr>
-      <w:r>
-        <w:rPr>
-          <w:rFonts w:ascii="Courier New" w:hAnsi="Courier New" w:cs="Courier New"/>
-          <w:sz w:val="20"/>
-          <w:szCs w:val="20"/>
-          <w:lang w:val="en-US"/>
-        </w:rPr>
-        <w:t xml:space="preserve">            </w:t>
-      </w:r>
-      <w:r>
-        <w:rPr>
-          <w:rFonts w:ascii="Courier New" w:hAnsi="Courier New" w:cs="Courier New"/>
-          <w:sz w:val="20"/>
-          <w:szCs w:val="20"/>
-        </w:rPr>
-        <w:t>{</w:t>
-      </w:r>
-    </w:p>
-    <w:p>
-      <w:pPr>
-        <w:spacing w:line="240" w:lineRule="auto"/>
-        <w:rPr>
-          <w:rFonts w:ascii="Courier New" w:hAnsi="Courier New" w:cs="Courier New"/>
-          <w:sz w:val="20"/>
-          <w:szCs w:val="20"/>
-        </w:rPr>
-      </w:pPr>
-      <w:r>
-        <w:rPr>
-          <w:rFonts w:ascii="Courier New" w:hAnsi="Courier New" w:cs="Courier New"/>
-          <w:sz w:val="20"/>
-          <w:szCs w:val="20"/>
-        </w:rPr>
-        <w:t xml:space="preserve">                </w:t>
-      </w:r>
-      <w:proofErr w:type="spellStart"/>
-      <w:r>
-        <w:rPr>
-          <w:rFonts w:ascii="Courier New" w:hAnsi="Courier New" w:cs="Courier New"/>
-          <w:sz w:val="20"/>
-          <w:szCs w:val="20"/>
-        </w:rPr>
-        <w:t>isBlinkingEnabled</w:t>
-      </w:r>
-      <w:proofErr w:type="spellEnd"/>
-      <w:r>
-        <w:rPr>
-          <w:rFonts w:ascii="Courier New" w:hAnsi="Courier New" w:cs="Courier New"/>
-          <w:sz w:val="20"/>
-          <w:szCs w:val="20"/>
-        </w:rPr>
-        <w:t xml:space="preserve"> = 1; // Фиксируем, что мерцание включено</w:t>
-      </w:r>
-    </w:p>
-    <w:p>
-      <w:pPr>
-        <w:spacing w:line="240" w:lineRule="auto"/>
-        <w:rPr>
-          <w:rFonts w:ascii="Courier New" w:hAnsi="Courier New" w:cs="Courier New"/>
-          <w:sz w:val="20"/>
-          <w:szCs w:val="20"/>
-        </w:rPr>
-      </w:pPr>
-      <w:r>
-        <w:rPr>
-          <w:rFonts w:ascii="Courier New" w:hAnsi="Courier New" w:cs="Courier New"/>
-          <w:sz w:val="20"/>
-          <w:szCs w:val="20"/>
-        </w:rPr>
-        <w:t xml:space="preserve">            }</w:t>
-      </w:r>
-    </w:p>
-    <w:p>
-      <w:pPr>
-        <w:spacing w:line="240" w:lineRule="auto"/>
-        <w:rPr>
-          <w:rFonts w:ascii="Courier New" w:hAnsi="Courier New" w:cs="Courier New"/>
-          <w:sz w:val="20"/>
-          <w:szCs w:val="20"/>
-        </w:rPr>
-      </w:pPr>
-      <w:r>
-        <w:rPr>
-          <w:rFonts w:ascii="Courier New" w:hAnsi="Courier New" w:cs="Courier New"/>
-          <w:sz w:val="20"/>
-          <w:szCs w:val="20"/>
-        </w:rPr>
-        <w:t xml:space="preserve">            // Если мерцание было включено</w:t>
-      </w:r>
-    </w:p>
-    <w:p>
-      <w:pPr>
-        <w:spacing w:line="240" w:lineRule="auto"/>
-        <w:rPr>
-          <w:rFonts w:ascii="Courier New" w:hAnsi="Courier New" w:cs="Courier New"/>
-          <w:sz w:val="20"/>
-          <w:szCs w:val="20"/>
-        </w:rPr>
-      </w:pPr>
-      <w:r>
-        <w:rPr>
-          <w:rFonts w:ascii="Courier New" w:hAnsi="Courier New" w:cs="Courier New"/>
-          <w:sz w:val="20"/>
-          <w:szCs w:val="20"/>
-        </w:rPr>
-        <w:t xml:space="preserve">            </w:t>
-      </w:r>
-      <w:proofErr w:type="spellStart"/>
-      <w:r>
-        <w:rPr>
-          <w:rFonts w:ascii="Courier New" w:hAnsi="Courier New" w:cs="Courier New"/>
-          <w:sz w:val="20"/>
-          <w:szCs w:val="20"/>
-        </w:rPr>
-        <w:t>else</w:t>
-      </w:r>
-      <w:proofErr w:type="spellEnd"/>
-      <w:r>
-        <w:rPr>
-          <w:rFonts w:ascii="Courier New" w:hAnsi="Courier New" w:cs="Courier New"/>
-          <w:sz w:val="20"/>
-          <w:szCs w:val="20"/>
+    </w:p>
+    <w:p>
+      <w:pPr>
+        <w:spacing w:line="240" w:lineRule="auto"/>
+        <w:rPr>
+          <w:sz w:val="28"/>
+          <w:szCs w:val="20"/>
+        </w:rPr>
+      </w:pPr>
+      <w:r>
+        <w:rPr>
+          <w:sz w:val="28"/>
+          <w:szCs w:val="20"/>
+        </w:rPr>
+        <w:t>Б</w:t>
+      </w:r>
+      <w:r>
+        <w:rPr>
+          <w:sz w:val="28"/>
+          <w:szCs w:val="20"/>
+        </w:rPr>
+        <w:t>ыла написана требуемая программа</w:t>
+      </w:r>
+      <w:r>
+        <w:rPr>
+          <w:sz w:val="28"/>
+          <w:szCs w:val="20"/>
+        </w:rPr>
+        <w:t xml:space="preserve">, на основании которой была </w:t>
+      </w:r>
+      <w:r>
+        <w:rPr>
+          <w:sz w:val="28"/>
+          <w:szCs w:val="20"/>
+        </w:rPr>
+        <w:t xml:space="preserve"> изучена работа с цифровыми портами ввода-вывода микроконтроллера </w:t>
+      </w:r>
+      <w:r>
+        <w:rPr>
+          <w:sz w:val="28"/>
+          <w:szCs w:val="20"/>
+          <w:lang w:val="en-US"/>
+        </w:rPr>
+        <w:t>MSP</w:t>
+      </w:r>
+      <w:r>
+        <w:rPr>
+          <w:sz w:val="28"/>
+          <w:szCs w:val="20"/>
+        </w:rPr>
+        <w:t>430</w:t>
+      </w:r>
+      <w:r>
+        <w:rPr>
+          <w:sz w:val="28"/>
+          <w:szCs w:val="20"/>
+          <w:lang w:val="en-US"/>
+        </w:rPr>
+        <w:t>F</w:t>
+      </w:r>
+      <w:r>
+        <w:rPr>
+          <w:sz w:val="28"/>
+          <w:szCs w:val="20"/>
+        </w:rPr>
+        <w:t xml:space="preserve">5529, а также изучены </w:t>
+      </w:r>
+      <w:r>
+        <w:rPr>
+          <w:sz w:val="28"/>
+          <w:szCs w:val="28"/>
+        </w:rPr>
+        <w:t>основные функциональные возможности</w:t>
+      </w:r>
+      <w:r>
+        <w:rPr>
+          <w:sz w:val="28"/>
+          <w:szCs w:val="28"/>
         </w:rPr>
         <w:t xml:space="preserve"> </w:t>
       </w:r>
-      <w:proofErr w:type="spellStart"/>
-      <w:r>
-        <w:rPr>
-          <w:rFonts w:ascii="Courier New" w:hAnsi="Courier New" w:cs="Courier New"/>
-          <w:sz w:val="20"/>
-          <w:szCs w:val="20"/>
-        </w:rPr>
-        <w:t>if</w:t>
-      </w:r>
-      <w:proofErr w:type="spellEnd"/>
-      <w:r>
-        <w:rPr>
-          <w:rFonts w:ascii="Courier New" w:hAnsi="Courier New" w:cs="Courier New"/>
-          <w:sz w:val="20"/>
-          <w:szCs w:val="20"/>
-        </w:rPr>
-        <w:t xml:space="preserve"> (</w:t>
-      </w:r>
-      <w:proofErr w:type="spellStart"/>
-      <w:r>
-        <w:rPr>
-          <w:rFonts w:ascii="Courier New" w:hAnsi="Courier New" w:cs="Courier New"/>
-          <w:sz w:val="20"/>
-          <w:szCs w:val="20"/>
-        </w:rPr>
-        <w:t>isBlinkingEnabled</w:t>
-      </w:r>
-      <w:proofErr w:type="spellEnd"/>
-      <w:r>
-        <w:rPr>
-          <w:rFonts w:ascii="Courier New" w:hAnsi="Courier New" w:cs="Courier New"/>
-          <w:sz w:val="20"/>
-          <w:szCs w:val="20"/>
-        </w:rPr>
-        <w:t xml:space="preserve"> &gt; 0)</w:t>
-      </w:r>
-    </w:p>
-    <w:p>
-      <w:pPr>
-        <w:spacing w:line="240" w:lineRule="auto"/>
-        <w:rPr>
-          <w:rFonts w:ascii="Courier New" w:hAnsi="Courier New" w:cs="Courier New"/>
-          <w:sz w:val="20"/>
-          <w:szCs w:val="20"/>
-        </w:rPr>
-      </w:pPr>
-      <w:r>
-        <w:rPr>
-          <w:rFonts w:ascii="Courier New" w:hAnsi="Courier New" w:cs="Courier New"/>
-          <w:sz w:val="20"/>
-          <w:szCs w:val="20"/>
-        </w:rPr>
-        <w:t xml:space="preserve">            {</w:t>
-      </w:r>
-    </w:p>
-    <w:p>
-      <w:pPr>
-        <w:spacing w:line="240" w:lineRule="auto"/>
-        <w:rPr>
-          <w:rFonts w:ascii="Courier New" w:hAnsi="Courier New" w:cs="Courier New"/>
-          <w:sz w:val="20"/>
-          <w:szCs w:val="20"/>
-        </w:rPr>
-      </w:pPr>
-      <w:r>
-        <w:rPr>
-          <w:rFonts w:ascii="Courier New" w:hAnsi="Courier New" w:cs="Courier New"/>
-          <w:sz w:val="20"/>
-          <w:szCs w:val="20"/>
-        </w:rPr>
-        <w:t xml:space="preserve">                </w:t>
-      </w:r>
-      <w:proofErr w:type="spellStart"/>
-      <w:r>
-        <w:rPr>
-          <w:rFonts w:ascii="Courier New" w:hAnsi="Courier New" w:cs="Courier New"/>
-          <w:sz w:val="20"/>
-          <w:szCs w:val="20"/>
-        </w:rPr>
-        <w:t>isBlinkingEnabled</w:t>
-      </w:r>
-      <w:proofErr w:type="spellEnd"/>
-      <w:r>
-        <w:rPr>
-          <w:rFonts w:ascii="Courier New" w:hAnsi="Courier New" w:cs="Courier New"/>
-          <w:sz w:val="20"/>
-          <w:szCs w:val="20"/>
-        </w:rPr>
-        <w:t xml:space="preserve"> = 0; // Фиксируем, что мерцание выключено</w:t>
-      </w:r>
-    </w:p>
-    <w:p>
-      <w:pPr>
-        <w:spacing w:line="240" w:lineRule="auto"/>
-        <w:rPr>
-          <w:rFonts w:ascii="Courier New" w:hAnsi="Courier New" w:cs="Courier New"/>
-          <w:sz w:val="20"/>
-          <w:szCs w:val="20"/>
-        </w:rPr>
-      </w:pPr>
-      <w:r>
-        <w:rPr>
-          <w:rFonts w:ascii="Courier New" w:hAnsi="Courier New" w:cs="Courier New"/>
-          <w:sz w:val="20"/>
-          <w:szCs w:val="20"/>
-        </w:rPr>
-        <w:t xml:space="preserve">            }</w:t>
-      </w:r>
-    </w:p>
-    <w:p>
-      <w:pPr>
-        <w:spacing w:line="240" w:lineRule="auto"/>
-        <w:rPr>
-          <w:rFonts w:ascii="Courier New" w:hAnsi="Courier New" w:cs="Courier New"/>
-          <w:sz w:val="20"/>
-          <w:szCs w:val="20"/>
-        </w:rPr>
-      </w:pPr>
-      <w:r>
-        <w:rPr>
-          <w:rFonts w:ascii="Courier New" w:hAnsi="Courier New" w:cs="Courier New"/>
-          <w:sz w:val="20"/>
-          <w:szCs w:val="20"/>
-        </w:rPr>
-        <w:t xml:space="preserve">        }</w:t>
-      </w:r>
-    </w:p>
-    <w:p>
-      <w:pPr>
-        <w:spacing w:line="240" w:lineRule="auto"/>
-        <w:rPr>
-          <w:rFonts w:ascii="Courier New" w:hAnsi="Courier New" w:cs="Courier New"/>
-          <w:sz w:val="20"/>
-          <w:szCs w:val="20"/>
-        </w:rPr>
-      </w:pPr>
-      <w:r>
-        <w:rPr>
-          <w:rFonts w:ascii="Courier New" w:hAnsi="Courier New" w:cs="Courier New"/>
-          <w:sz w:val="20"/>
-          <w:szCs w:val="20"/>
-        </w:rPr>
-        <w:t xml:space="preserve">        // Иначе, если кнопка нажата в данный момент и устройство включено</w:t>
-      </w:r>
-    </w:p>
-    <w:p>
-      <w:pPr>
-        <w:spacing w:line="240" w:lineRule="auto"/>
-        <w:rPr>
-          <w:rFonts w:ascii="Courier New" w:hAnsi="Courier New" w:cs="Courier New"/>
-          <w:sz w:val="20"/>
-          <w:szCs w:val="20"/>
-        </w:rPr>
-      </w:pPr>
-      <w:r>
-        <w:rPr>
-          <w:rFonts w:ascii="Courier New" w:hAnsi="Courier New" w:cs="Courier New"/>
-          <w:sz w:val="20"/>
-          <w:szCs w:val="20"/>
-        </w:rPr>
-        <w:t xml:space="preserve">        </w:t>
-      </w:r>
-      <w:proofErr w:type="spellStart"/>
-      <w:r>
-        <w:rPr>
-          <w:rFonts w:ascii="Courier New" w:hAnsi="Courier New" w:cs="Courier New"/>
-          <w:sz w:val="20"/>
-          <w:szCs w:val="20"/>
-        </w:rPr>
-        <w:t>else</w:t>
-      </w:r>
-      <w:proofErr w:type="spellEnd"/>
-      <w:r>
-        <w:rPr>
-          <w:rFonts w:ascii="Courier New" w:hAnsi="Courier New" w:cs="Courier New"/>
-          <w:sz w:val="20"/>
-          <w:szCs w:val="20"/>
-        </w:rPr>
-        <w:t xml:space="preserve"> </w:t>
-      </w:r>
-      <w:proofErr w:type="spellStart"/>
-      <w:r>
-        <w:rPr>
-          <w:rFonts w:ascii="Courier New" w:hAnsi="Courier New" w:cs="Courier New"/>
-          <w:sz w:val="20"/>
-          <w:szCs w:val="20"/>
-        </w:rPr>
-        <w:t>if</w:t>
-      </w:r>
-      <w:proofErr w:type="spellEnd"/>
-      <w:r>
-        <w:rPr>
-          <w:rFonts w:ascii="Courier New" w:hAnsi="Courier New" w:cs="Courier New"/>
-          <w:sz w:val="20"/>
-          <w:szCs w:val="20"/>
-        </w:rPr>
-        <w:t xml:space="preserve"> (buttonS1 == 0 &amp;&amp; </w:t>
-      </w:r>
-      <w:proofErr w:type="spellStart"/>
-      <w:r>
-        <w:rPr>
-          <w:rFonts w:ascii="Courier New" w:hAnsi="Courier New" w:cs="Courier New"/>
-          <w:sz w:val="20"/>
-          <w:szCs w:val="20"/>
-        </w:rPr>
-        <w:t>isDeviceON</w:t>
-      </w:r>
-      <w:proofErr w:type="spellEnd"/>
-      <w:r>
-        <w:rPr>
-          <w:rFonts w:ascii="Courier New" w:hAnsi="Courier New" w:cs="Courier New"/>
-          <w:sz w:val="20"/>
-          <w:szCs w:val="20"/>
-        </w:rPr>
-        <w:t xml:space="preserve"> &gt; 0)</w:t>
-      </w:r>
-    </w:p>
-    <w:p>
-      <w:pPr>
-        <w:spacing w:line="240" w:lineRule="auto"/>
-        <w:rPr>
-          <w:rFonts w:ascii="Courier New" w:hAnsi="Courier New" w:cs="Courier New"/>
-          <w:sz w:val="20"/>
-          <w:szCs w:val="20"/>
-        </w:rPr>
-      </w:pPr>
-      <w:r>
-        <w:rPr>
-          <w:rFonts w:ascii="Courier New" w:hAnsi="Courier New" w:cs="Courier New"/>
-          <w:sz w:val="20"/>
-          <w:szCs w:val="20"/>
-        </w:rPr>
-        <w:t xml:space="preserve">        {</w:t>
-      </w:r>
-    </w:p>
-    <w:p>
-      <w:pPr>
-        <w:spacing w:line="240" w:lineRule="auto"/>
-        <w:rPr>
-          <w:rFonts w:ascii="Courier New" w:hAnsi="Courier New" w:cs="Courier New"/>
-          <w:sz w:val="20"/>
-          <w:szCs w:val="20"/>
-        </w:rPr>
-      </w:pPr>
-      <w:r>
-        <w:rPr>
-          <w:rFonts w:ascii="Courier New" w:hAnsi="Courier New" w:cs="Courier New"/>
-          <w:sz w:val="20"/>
-          <w:szCs w:val="20"/>
-        </w:rPr>
-        <w:lastRenderedPageBreak/>
-        <w:t xml:space="preserve">            // Фиксируем нажатие кнопки включения/выключения мерцания</w:t>
-      </w:r>
-    </w:p>
-    <w:p>
-      <w:pPr>
-        <w:spacing w:line="240" w:lineRule="auto"/>
-        <w:rPr>
-          <w:rFonts w:ascii="Courier New" w:hAnsi="Courier New" w:cs="Courier New"/>
-          <w:sz w:val="20"/>
-          <w:szCs w:val="20"/>
-        </w:rPr>
-      </w:pPr>
-      <w:r>
-        <w:rPr>
-          <w:rFonts w:ascii="Courier New" w:hAnsi="Courier New" w:cs="Courier New"/>
-          <w:sz w:val="20"/>
-          <w:szCs w:val="20"/>
-        </w:rPr>
-        <w:t xml:space="preserve">            isS1PushedNow = 1;</w:t>
-      </w:r>
-    </w:p>
-    <w:p>
-      <w:pPr>
-        <w:spacing w:line="240" w:lineRule="auto"/>
-        <w:rPr>
-          <w:rFonts w:ascii="Courier New" w:hAnsi="Courier New" w:cs="Courier New"/>
-          <w:sz w:val="20"/>
-          <w:szCs w:val="20"/>
-        </w:rPr>
-      </w:pPr>
-      <w:r>
-        <w:rPr>
-          <w:rFonts w:ascii="Courier New" w:hAnsi="Courier New" w:cs="Courier New"/>
-          <w:sz w:val="20"/>
-          <w:szCs w:val="20"/>
-        </w:rPr>
-        <w:t xml:space="preserve">        }</w:t>
-      </w:r>
-    </w:p>
-    <w:p>
-      <w:pPr>
-        <w:spacing w:line="240" w:lineRule="auto"/>
-        <w:rPr>
-          <w:rFonts w:ascii="Courier New" w:hAnsi="Courier New" w:cs="Courier New"/>
-          <w:sz w:val="20"/>
-          <w:szCs w:val="20"/>
-        </w:rPr>
-      </w:pPr>
-    </w:p>
-    <w:p>
-      <w:pPr>
-        <w:spacing w:line="240" w:lineRule="auto"/>
-        <w:rPr>
-          <w:rFonts w:ascii="Courier New" w:hAnsi="Courier New" w:cs="Courier New"/>
-          <w:sz w:val="20"/>
-          <w:szCs w:val="20"/>
-        </w:rPr>
-      </w:pPr>
-      <w:r>
-        <w:rPr>
-          <w:rFonts w:ascii="Courier New" w:hAnsi="Courier New" w:cs="Courier New"/>
-          <w:sz w:val="20"/>
-          <w:szCs w:val="20"/>
-        </w:rPr>
-        <w:t xml:space="preserve">        // устанавливаем задержку до следующей итерации цикла</w:t>
-      </w:r>
-    </w:p>
-    <w:p>
-      <w:pPr>
-        <w:spacing w:line="240" w:lineRule="auto"/>
-        <w:rPr>
-          <w:rFonts w:ascii="Courier New" w:hAnsi="Courier New" w:cs="Courier New"/>
-          <w:sz w:val="20"/>
-          <w:szCs w:val="20"/>
-        </w:rPr>
-      </w:pPr>
-      <w:r>
-        <w:rPr>
-          <w:rFonts w:ascii="Courier New" w:hAnsi="Courier New" w:cs="Courier New"/>
-          <w:sz w:val="20"/>
-          <w:szCs w:val="20"/>
-        </w:rPr>
-        <w:t xml:space="preserve">        </w:t>
-      </w:r>
-      <w:proofErr w:type="spellStart"/>
-      <w:r>
-        <w:rPr>
-          <w:rFonts w:ascii="Courier New" w:hAnsi="Courier New" w:cs="Courier New"/>
-          <w:sz w:val="20"/>
-          <w:szCs w:val="20"/>
-        </w:rPr>
-        <w:t>delay</w:t>
-      </w:r>
-      <w:proofErr w:type="spellEnd"/>
-      <w:r>
-        <w:rPr>
-          <w:rFonts w:ascii="Courier New" w:hAnsi="Courier New" w:cs="Courier New"/>
-          <w:sz w:val="20"/>
-          <w:szCs w:val="20"/>
-        </w:rPr>
-        <w:t xml:space="preserve"> = 8000;</w:t>
-      </w:r>
-    </w:p>
-    <w:p>
-      <w:pPr>
-        <w:spacing w:line="240" w:lineRule="auto"/>
-        <w:rPr>
-          <w:rFonts w:ascii="Courier New" w:hAnsi="Courier New" w:cs="Courier New"/>
-          <w:sz w:val="20"/>
-          <w:szCs w:val="20"/>
-        </w:rPr>
-      </w:pPr>
-      <w:r>
-        <w:rPr>
-          <w:rFonts w:ascii="Courier New" w:hAnsi="Courier New" w:cs="Courier New"/>
-          <w:sz w:val="20"/>
-          <w:szCs w:val="20"/>
-        </w:rPr>
-        <w:t xml:space="preserve">        </w:t>
-      </w:r>
-      <w:proofErr w:type="spellStart"/>
-      <w:r>
-        <w:rPr>
-          <w:rFonts w:ascii="Courier New" w:hAnsi="Courier New" w:cs="Courier New"/>
-          <w:sz w:val="20"/>
-          <w:szCs w:val="20"/>
-        </w:rPr>
-        <w:t>while</w:t>
-      </w:r>
-      <w:proofErr w:type="spellEnd"/>
-      <w:r>
-        <w:rPr>
-          <w:rFonts w:ascii="Courier New" w:hAnsi="Courier New" w:cs="Courier New"/>
-          <w:sz w:val="20"/>
-          <w:szCs w:val="20"/>
-        </w:rPr>
-        <w:t xml:space="preserve"> (</w:t>
-      </w:r>
-      <w:proofErr w:type="spellStart"/>
-      <w:r>
-        <w:rPr>
-          <w:rFonts w:ascii="Courier New" w:hAnsi="Courier New" w:cs="Courier New"/>
-          <w:sz w:val="20"/>
-          <w:szCs w:val="20"/>
-        </w:rPr>
-        <w:t>delay</w:t>
-      </w:r>
-      <w:proofErr w:type="spellEnd"/>
-      <w:r>
-        <w:rPr>
-          <w:rFonts w:ascii="Courier New" w:hAnsi="Courier New" w:cs="Courier New"/>
-          <w:sz w:val="20"/>
-          <w:szCs w:val="20"/>
-        </w:rPr>
-        <w:t xml:space="preserve"> &gt; 0)</w:t>
-      </w:r>
-    </w:p>
-    <w:p>
-      <w:pPr>
-        <w:spacing w:line="240" w:lineRule="auto"/>
-        <w:rPr>
-          <w:rFonts w:ascii="Courier New" w:hAnsi="Courier New" w:cs="Courier New"/>
-          <w:sz w:val="20"/>
-          <w:szCs w:val="20"/>
-        </w:rPr>
-      </w:pPr>
-      <w:r>
-        <w:rPr>
-          <w:rFonts w:ascii="Courier New" w:hAnsi="Courier New" w:cs="Courier New"/>
-          <w:sz w:val="20"/>
-          <w:szCs w:val="20"/>
-        </w:rPr>
-        <w:t xml:space="preserve">        {</w:t>
-      </w:r>
-    </w:p>
-    <w:p>
-      <w:pPr>
-        <w:spacing w:line="240" w:lineRule="auto"/>
-        <w:rPr>
-          <w:rFonts w:ascii="Courier New" w:hAnsi="Courier New" w:cs="Courier New"/>
-          <w:sz w:val="20"/>
-          <w:szCs w:val="20"/>
-        </w:rPr>
-      </w:pPr>
-      <w:r>
-        <w:rPr>
-          <w:rFonts w:ascii="Courier New" w:hAnsi="Courier New" w:cs="Courier New"/>
-          <w:sz w:val="20"/>
-          <w:szCs w:val="20"/>
-        </w:rPr>
-        <w:t xml:space="preserve">            </w:t>
-      </w:r>
-      <w:proofErr w:type="spellStart"/>
-      <w:r>
-        <w:rPr>
-          <w:rFonts w:ascii="Courier New" w:hAnsi="Courier New" w:cs="Courier New"/>
-          <w:sz w:val="20"/>
-          <w:szCs w:val="20"/>
-        </w:rPr>
-        <w:t>delay</w:t>
-      </w:r>
-      <w:proofErr w:type="spellEnd"/>
-      <w:r>
-        <w:rPr>
-          <w:rFonts w:ascii="Courier New" w:hAnsi="Courier New" w:cs="Courier New"/>
-          <w:sz w:val="20"/>
-          <w:szCs w:val="20"/>
-        </w:rPr>
-        <w:t>--;</w:t>
-      </w:r>
-    </w:p>
-    <w:p>
-      <w:pPr>
-        <w:spacing w:line="240" w:lineRule="auto"/>
-        <w:rPr>
-          <w:rFonts w:ascii="Courier New" w:hAnsi="Courier New" w:cs="Courier New"/>
-          <w:sz w:val="20"/>
-          <w:szCs w:val="20"/>
-        </w:rPr>
-      </w:pPr>
-      <w:r>
-        <w:rPr>
-          <w:rFonts w:ascii="Courier New" w:hAnsi="Courier New" w:cs="Courier New"/>
-          <w:sz w:val="20"/>
-          <w:szCs w:val="20"/>
-        </w:rPr>
-        <w:t xml:space="preserve">        }</w:t>
-      </w:r>
-    </w:p>
-    <w:p>
-      <w:pPr>
-        <w:spacing w:line="240" w:lineRule="auto"/>
-        <w:rPr>
-          <w:rFonts w:ascii="Courier New" w:hAnsi="Courier New" w:cs="Courier New"/>
-          <w:sz w:val="20"/>
-          <w:szCs w:val="20"/>
-        </w:rPr>
-      </w:pPr>
-      <w:r>
-        <w:rPr>
-          <w:rFonts w:ascii="Courier New" w:hAnsi="Courier New" w:cs="Courier New"/>
-          <w:sz w:val="20"/>
-          <w:szCs w:val="20"/>
-        </w:rPr>
-        <w:t xml:space="preserve">    }</w:t>
-      </w:r>
-    </w:p>
-    <w:p>
-      <w:pPr>
-        <w:spacing w:line="240" w:lineRule="auto"/>
-        <w:rPr>
-          <w:rFonts w:ascii="Courier New" w:hAnsi="Courier New" w:cs="Courier New"/>
-          <w:sz w:val="20"/>
-          <w:szCs w:val="20"/>
-        </w:rPr>
-      </w:pPr>
-      <w:r>
-        <w:rPr>
-          <w:rFonts w:ascii="Courier New" w:hAnsi="Courier New" w:cs="Courier New"/>
-          <w:sz w:val="20"/>
-          <w:szCs w:val="20"/>
-        </w:rPr>
-        <w:t>}</w:t>
-      </w:r>
-    </w:p>
-    <w:p>
-      <w:pPr>
-        <w:spacing w:line="240" w:lineRule="auto"/>
-        <w:rPr>
-          <w:rFonts w:ascii="Courier New" w:hAnsi="Courier New" w:cs="Courier New"/>
-          <w:sz w:val="20"/>
-          <w:szCs w:val="20"/>
-        </w:rPr>
-      </w:pPr>
-    </w:p>
-    <w:p>
-      <w:pPr>
-        <w:spacing w:line="240" w:lineRule="auto"/>
-        <w:rPr>
-          <w:rFonts w:ascii="Courier New" w:hAnsi="Courier New" w:cs="Courier New"/>
-          <w:sz w:val="20"/>
-          <w:szCs w:val="20"/>
-        </w:rPr>
-      </w:pPr>
-    </w:p>
-    <w:p>
-      <w:pPr>
-        <w:spacing w:line="240" w:lineRule="auto"/>
-        <w:jc w:val="center"/>
-        <w:rPr>
-          <w:b/>
-          <w:sz w:val="28"/>
-          <w:szCs w:val="20"/>
-        </w:rPr>
-      </w:pPr>
-    </w:p>
-    <w:p>
-      <w:pPr>
-        <w:spacing w:line="240" w:lineRule="auto"/>
-        <w:jc w:val="center"/>
-        <w:rPr>
-          <w:b/>
-          <w:sz w:val="28"/>
-          <w:szCs w:val="20"/>
-        </w:rPr>
-      </w:pPr>
-      <w:r>
-        <w:rPr>
-          <w:b/>
-          <w:sz w:val="28"/>
-          <w:szCs w:val="20"/>
-        </w:rPr>
-        <w:t>Заключение</w:t>
-      </w:r>
-    </w:p>
-    <w:p>
-      <w:pPr>
-        <w:spacing w:line="240" w:lineRule="auto"/>
-        <w:jc w:val="center"/>
-        <w:rPr>
-          <w:b/>
-          <w:sz w:val="28"/>
-          <w:szCs w:val="20"/>
-        </w:rPr>
-      </w:pPr>
-    </w:p>
-    <w:p>
-      <w:pPr>
-        <w:spacing w:line="240" w:lineRule="auto"/>
-        <w:rPr>
-          <w:sz w:val="28"/>
-          <w:szCs w:val="20"/>
-        </w:rPr>
-      </w:pPr>
-      <w:r>
-        <w:rPr>
-          <w:sz w:val="28"/>
-          <w:szCs w:val="20"/>
-        </w:rPr>
-        <w:t xml:space="preserve">В результате выполнения работы была написана требуемая программа и изучена работа с цифровыми портами ввода-вывода микроконтроллера </w:t>
-      </w:r>
-      <w:r>
-        <w:rPr>
-          <w:sz w:val="28"/>
-          <w:szCs w:val="20"/>
-          <w:lang w:val="en-US"/>
-        </w:rPr>
-        <w:t>MSP</w:t>
-      </w:r>
-      <w:r>
-        <w:rPr>
-          <w:sz w:val="28"/>
-          <w:szCs w:val="20"/>
-        </w:rPr>
-        <w:t>430</w:t>
-      </w:r>
-      <w:r>
-        <w:rPr>
-          <w:sz w:val="28"/>
-          <w:szCs w:val="20"/>
-          <w:lang w:val="en-US"/>
-        </w:rPr>
-        <w:t>F</w:t>
-      </w:r>
-      <w:r>
-        <w:rPr>
-          <w:sz w:val="28"/>
-          <w:szCs w:val="20"/>
-        </w:rPr>
-        <w:t>5529.</w:t>
+      <w:r>
+        <w:rPr>
+          <w:sz w:val="28"/>
+          <w:szCs w:val="28"/>
+        </w:rPr>
+        <w:t>микроконтроллера.</w:t>
       </w:r>
     </w:p>
     <w:sectPr>

</xml_diff>